<commit_message>
- with editable labels on the English language 3D spectrum extraction plot figure
</commit_message>
<xml_diff>
--- a/pwiz_tools/Skyline/Documentation/Tutorials/Skyline PRM.docx
+++ b/pwiz_tools/Skyline/Documentation/Tutorials/Skyline PRM.docx
@@ -306,95 +306,454 @@
         <w:keepNext/>
       </w:pPr>
       <w:r>
+        <w:t xml:space="preserve">Time-intensity chromatograms are extracted by Skyline from the </w:t>
+      </w:r>
+      <w:r>
+        <w:t>full spectra</w:t>
+      </w:r>
+      <w:r>
+        <w:t xml:space="preserve"> acquired in this manner</w:t>
+      </w:r>
+      <w:r>
+        <w:t>.</w:t>
+      </w:r>
+    </w:p>
+    <w:p>
+      <w:pPr>
+        <w:jc w:val="center"/>
+      </w:pPr>
+    </w:p>
+    <w:p>
+      <w:pPr>
+        <w:jc w:val="center"/>
+      </w:pPr>
+      <w:bookmarkStart w:id="0" w:name="_GoBack"/>
+      <w:r>
         <w:lastRenderedPageBreak/>
-        <w:t xml:space="preserve">Time-intensity chromatograms are extracted by Skyline from the </w:t>
-      </w:r>
-      <w:r>
-        <w:t>full spectra</w:t>
-      </w:r>
-      <w:r>
-        <w:t xml:space="preserve"> acquired in this manner</w:t>
-      </w:r>
-      <w:r>
-        <w:t>.</w:t>
-      </w:r>
-    </w:p>
-    <w:p>
-      <w:pPr>
-        <w:jc w:val="center"/>
-      </w:pPr>
-      <w:r>
-        <w:rPr>
-          <w:noProof/>
-        </w:rPr>
-        <w:drawing>
-          <wp:inline distT="0" distB="0" distL="0" distR="0" wp14:anchorId="744DBABF" wp14:editId="1E553521">
-            <wp:extent cx="3276600" cy="2486025"/>
-            <wp:effectExtent l="0" t="0" r="0" b="9525"/>
-            <wp:docPr id="6" name="Picture 6"/>
-            <wp:cNvGraphicFramePr>
-              <a:graphicFrameLocks xmlns:a="http://schemas.openxmlformats.org/drawingml/2006/main" noChangeAspect="1"/>
-            </wp:cNvGraphicFramePr>
-            <a:graphic xmlns:a="http://schemas.openxmlformats.org/drawingml/2006/main">
-              <a:graphicData uri="http://schemas.openxmlformats.org/drawingml/2006/picture">
-                <pic:pic xmlns:pic="http://schemas.openxmlformats.org/drawingml/2006/picture">
-                  <pic:nvPicPr>
-                    <pic:cNvPr id="11" name="Picture 6"/>
-                    <pic:cNvPicPr>
-                      <a:picLocks noChangeAspect="1"/>
-                    </pic:cNvPicPr>
-                  </pic:nvPicPr>
-                  <pic:blipFill>
-                    <a:blip r:embed="rId10">
-                      <a:extLst>
-                        <a:ext uri="{28A0092B-C50C-407E-A947-70E740481C1C}">
-                          <a14:useLocalDpi xmlns:a14="http://schemas.microsoft.com/office/drawing/2010/main" val="0"/>
-                        </a:ext>
-                      </a:extLst>
-                    </a:blip>
-                    <a:srcRect l="11687" t="13420" r="12987" b="10387"/>
-                    <a:stretch>
-                      <a:fillRect/>
-                    </a:stretch>
-                  </pic:blipFill>
-                  <pic:spPr bwMode="auto">
-                    <a:xfrm>
-                      <a:off x="0" y="0"/>
-                      <a:ext cx="3276600" cy="2486025"/>
-                    </a:xfrm>
-                    <a:prstGeom prst="rect">
-                      <a:avLst/>
-                    </a:prstGeom>
-                    <a:noFill/>
-                    <a:ln>
-                      <a:noFill/>
-                    </a:ln>
-                    <a:extLst>
-                      <a:ext uri="{909E8E84-426E-40DD-AFC4-6F175D3DCCD1}">
-                        <a14:hiddenFill xmlns:a14="http://schemas.microsoft.com/office/drawing/2010/main">
+        <mc:AlternateContent>
+          <mc:Choice Requires="wpg">
+            <w:drawing>
+              <wp:inline distT="0" distB="0" distL="0" distR="0">
+                <wp:extent cx="3420626" cy="2644660"/>
+                <wp:effectExtent l="0" t="0" r="46990" b="0"/>
+                <wp:docPr id="53" name="Group 11"/>
+                <wp:cNvGraphicFramePr/>
+                <a:graphic xmlns:a="http://schemas.openxmlformats.org/drawingml/2006/main">
+                  <a:graphicData uri="http://schemas.microsoft.com/office/word/2010/wordprocessingGroup">
+                    <wpg:wgp>
+                      <wpg:cNvGrpSpPr/>
+                      <wpg:grpSpPr>
+                        <a:xfrm>
+                          <a:off x="0" y="0"/>
+                          <a:ext cx="3420626" cy="2644660"/>
+                          <a:chOff x="0" y="0"/>
+                          <a:chExt cx="3420626" cy="2644660"/>
+                        </a:xfrm>
+                      </wpg:grpSpPr>
+                      <pic:pic xmlns:pic="http://schemas.openxmlformats.org/drawingml/2006/picture">
+                        <pic:nvPicPr>
+                          <pic:cNvPr id="54" name="Picture 54"/>
+                          <pic:cNvPicPr/>
+                        </pic:nvPicPr>
+                        <pic:blipFill>
+                          <a:blip r:embed="rId10">
+                            <a:extLst>
+                              <a:ext uri="{28A0092B-C50C-407E-A947-70E740481C1C}">
+                                <a14:useLocalDpi xmlns:a14="http://schemas.microsoft.com/office/drawing/2010/main" val="0"/>
+                              </a:ext>
+                            </a:extLst>
+                          </a:blip>
+                          <a:srcRect l="11687" t="13420" r="12987" b="10387"/>
+                          <a:stretch>
+                            <a:fillRect/>
+                          </a:stretch>
+                        </pic:blipFill>
+                        <pic:spPr bwMode="auto">
+                          <a:xfrm>
+                            <a:off x="144026" y="0"/>
+                            <a:ext cx="3276600" cy="2486025"/>
+                          </a:xfrm>
+                          <a:prstGeom prst="rect">
+                            <a:avLst/>
+                          </a:prstGeom>
+                          <a:noFill/>
+                          <a:ln>
+                            <a:noFill/>
+                          </a:ln>
+                          <a:extLst>
+                            <a:ext uri="{909E8E84-426E-40DD-AFC4-6F175D3DCCD1}">
+                              <a14:hiddenFill xmlns:a14="http://schemas.microsoft.com/office/drawing/2010/main">
+                                <a:solidFill>
+                                  <a:srgbClr val="FFFFFF"/>
+                                </a:solidFill>
+                              </a14:hiddenFill>
+                            </a:ext>
+                            <a:ext uri="{91240B29-F687-4F45-9708-019B960494DF}">
+                              <a14:hiddenLine xmlns:a14="http://schemas.microsoft.com/office/drawing/2010/main" w="9525">
+                                <a:solidFill>
+                                  <a:srgbClr val="000000"/>
+                                </a:solidFill>
+                                <a:miter lim="800000"/>
+                                <a:headEnd/>
+                                <a:tailEnd/>
+                              </a14:hiddenLine>
+                            </a:ext>
+                          </a:extLst>
+                        </pic:spPr>
+                      </pic:pic>
+                      <wps:wsp>
+                        <wps:cNvPr id="55" name="Rectangle 55"/>
+                        <wps:cNvSpPr/>
+                        <wps:spPr>
+                          <a:xfrm>
+                            <a:off x="1469288" y="2311871"/>
+                            <a:ext cx="296562" cy="115331"/>
+                          </a:xfrm>
+                          <a:prstGeom prst="rect">
+                            <a:avLst/>
+                          </a:prstGeom>
                           <a:solidFill>
-                            <a:srgbClr val="FFFFFF"/>
+                            <a:schemeClr val="bg1"/>
                           </a:solidFill>
-                        </a14:hiddenFill>
-                      </a:ext>
-                      <a:ext uri="{91240B29-F687-4F45-9708-019B960494DF}">
-                        <a14:hiddenLine xmlns:a14="http://schemas.microsoft.com/office/drawing/2010/main" w="9525">
+                          <a:ln>
+                            <a:noFill/>
+                          </a:ln>
+                        </wps:spPr>
+                        <wps:style>
+                          <a:lnRef idx="2">
+                            <a:schemeClr val="accent1">
+                              <a:shade val="50000"/>
+                            </a:schemeClr>
+                          </a:lnRef>
+                          <a:fillRef idx="1">
+                            <a:schemeClr val="accent1"/>
+                          </a:fillRef>
+                          <a:effectRef idx="0">
+                            <a:schemeClr val="accent1"/>
+                          </a:effectRef>
+                          <a:fontRef idx="minor">
+                            <a:schemeClr val="lt1"/>
+                          </a:fontRef>
+                        </wps:style>
+                        <wps:bodyPr rot="0" spcFirstLastPara="0" vert="horz" wrap="square" lIns="91440" tIns="45720" rIns="91440" bIns="45720" numCol="1" spcCol="0" rtlCol="0" fromWordArt="0" anchor="ctr" anchorCtr="0" forceAA="0" compatLnSpc="1">
+                          <a:prstTxWarp prst="textNoShape">
+                            <a:avLst/>
+                          </a:prstTxWarp>
+                          <a:noAutofit/>
+                        </wps:bodyPr>
+                      </wps:wsp>
+                      <wps:wsp>
+                        <wps:cNvPr id="57" name="TextBox 4"/>
+                        <wps:cNvSpPr txBox="1"/>
+                        <wps:spPr>
+                          <a:xfrm>
+                            <a:off x="1384172" y="2237729"/>
+                            <a:ext cx="466794" cy="307777"/>
+                          </a:xfrm>
+                          <a:prstGeom prst="rect">
+                            <a:avLst/>
+                          </a:prstGeom>
+                          <a:noFill/>
+                        </wps:spPr>
+                        <wps:txbx>
+                          <w:txbxContent>
+                            <w:p>
+                              <w:pPr>
+                                <w:pStyle w:val="NormalWeb"/>
+                                <w:spacing w:before="0" w:beforeAutospacing="0" w:after="0" w:afterAutospacing="0"/>
+                              </w:pPr>
+                              <w:proofErr w:type="gramStart"/>
+                              <w:r>
+                                <w:rPr>
+                                  <w:rFonts w:asciiTheme="minorHAnsi" w:hAnsi="Calibri" w:cstheme="minorBidi"/>
+                                  <w:i/>
+                                  <w:iCs/>
+                                  <w:color w:val="000000" w:themeColor="text1"/>
+                                  <w:kern w:val="24"/>
+                                  <w:sz w:val="28"/>
+                                  <w:szCs w:val="28"/>
+                                </w:rPr>
+                                <w:t>m/z</w:t>
+                              </w:r>
+                              <w:proofErr w:type="gramEnd"/>
+                            </w:p>
+                          </w:txbxContent>
+                        </wps:txbx>
+                        <wps:bodyPr wrap="none" rtlCol="0">
+                          <a:spAutoFit/>
+                        </wps:bodyPr>
+                      </wps:wsp>
+                      <wps:wsp>
+                        <wps:cNvPr id="59" name="Rectangle 59"/>
+                        <wps:cNvSpPr/>
+                        <wps:spPr>
+                          <a:xfrm>
+                            <a:off x="185215" y="1127681"/>
+                            <a:ext cx="120805" cy="467500"/>
+                          </a:xfrm>
+                          <a:prstGeom prst="rect">
+                            <a:avLst/>
+                          </a:prstGeom>
                           <a:solidFill>
-                            <a:srgbClr val="000000"/>
+                            <a:schemeClr val="bg1"/>
                           </a:solidFill>
-                          <a:miter lim="800000"/>
-                          <a:headEnd/>
-                          <a:tailEnd/>
-                        </a14:hiddenLine>
-                      </a:ext>
-                    </a:extLst>
-                  </pic:spPr>
-                </pic:pic>
-              </a:graphicData>
-            </a:graphic>
-          </wp:inline>
-        </w:drawing>
-      </w:r>
+                          <a:ln>
+                            <a:noFill/>
+                          </a:ln>
+                        </wps:spPr>
+                        <wps:style>
+                          <a:lnRef idx="2">
+                            <a:schemeClr val="accent1">
+                              <a:shade val="50000"/>
+                            </a:schemeClr>
+                          </a:lnRef>
+                          <a:fillRef idx="1">
+                            <a:schemeClr val="accent1"/>
+                          </a:fillRef>
+                          <a:effectRef idx="0">
+                            <a:schemeClr val="accent1"/>
+                          </a:effectRef>
+                          <a:fontRef idx="minor">
+                            <a:schemeClr val="lt1"/>
+                          </a:fontRef>
+                        </wps:style>
+                        <wps:bodyPr rot="0" spcFirstLastPara="0" vert="horz" wrap="square" lIns="91440" tIns="45720" rIns="91440" bIns="45720" numCol="1" spcCol="0" rtlCol="0" fromWordArt="0" anchor="ctr" anchorCtr="0" forceAA="0" compatLnSpc="1">
+                          <a:prstTxWarp prst="textNoShape">
+                            <a:avLst/>
+                          </a:prstTxWarp>
+                          <a:noAutofit/>
+                        </wps:bodyPr>
+                      </wps:wsp>
+                      <wps:wsp>
+                        <wps:cNvPr id="60" name="TextBox 6"/>
+                        <wps:cNvSpPr txBox="1"/>
+                        <wps:spPr>
+                          <a:xfrm>
+                            <a:off x="0" y="997211"/>
+                            <a:ext cx="617220" cy="718185"/>
+                          </a:xfrm>
+                          <a:prstGeom prst="rect">
+                            <a:avLst/>
+                          </a:prstGeom>
+                          <a:noFill/>
+                        </wps:spPr>
+                        <wps:txbx>
+                          <w:txbxContent>
+                            <w:p>
+                              <w:pPr>
+                                <w:pStyle w:val="NormalWeb"/>
+                                <w:spacing w:before="0" w:beforeAutospacing="0" w:after="0" w:afterAutospacing="0"/>
+                              </w:pPr>
+                              <w:r>
+                                <w:rPr>
+                                  <w:rFonts w:asciiTheme="minorHAnsi" w:hAnsi="Calibri" w:cstheme="minorBidi"/>
+                                  <w:color w:val="000000" w:themeColor="text1"/>
+                                  <w:kern w:val="24"/>
+                                  <w:sz w:val="28"/>
+                                  <w:szCs w:val="28"/>
+                                </w:rPr>
+                                <w:t>Intensity</w:t>
+                              </w:r>
+                            </w:p>
+                          </w:txbxContent>
+                        </wps:txbx>
+                        <wps:bodyPr vert="vert270" wrap="none" rtlCol="0">
+                          <a:spAutoFit/>
+                        </wps:bodyPr>
+                      </wps:wsp>
+                      <wps:wsp>
+                        <wps:cNvPr id="63" name="Rectangle 63"/>
+                        <wps:cNvSpPr/>
+                        <wps:spPr>
+                          <a:xfrm rot="17981464">
+                            <a:off x="2734211" y="1977099"/>
+                            <a:ext cx="751324" cy="213362"/>
+                          </a:xfrm>
+                          <a:prstGeom prst="rect">
+                            <a:avLst/>
+                          </a:prstGeom>
+                          <a:solidFill>
+                            <a:schemeClr val="bg1"/>
+                          </a:solidFill>
+                          <a:ln>
+                            <a:noFill/>
+                          </a:ln>
+                        </wps:spPr>
+                        <wps:style>
+                          <a:lnRef idx="2">
+                            <a:schemeClr val="accent1">
+                              <a:shade val="50000"/>
+                            </a:schemeClr>
+                          </a:lnRef>
+                          <a:fillRef idx="1">
+                            <a:schemeClr val="accent1"/>
+                          </a:fillRef>
+                          <a:effectRef idx="0">
+                            <a:schemeClr val="accent1"/>
+                          </a:effectRef>
+                          <a:fontRef idx="minor">
+                            <a:schemeClr val="lt1"/>
+                          </a:fontRef>
+                        </wps:style>
+                        <wps:bodyPr rot="0" spcFirstLastPara="0" vert="horz" wrap="square" lIns="91440" tIns="45720" rIns="91440" bIns="45720" numCol="1" spcCol="0" rtlCol="0" fromWordArt="0" anchor="ctr" anchorCtr="0" forceAA="0" compatLnSpc="1">
+                          <a:prstTxWarp prst="textNoShape">
+                            <a:avLst/>
+                          </a:prstTxWarp>
+                          <a:noAutofit/>
+                        </wps:bodyPr>
+                      </wps:wsp>
+                      <wps:wsp>
+                        <wps:cNvPr id="64" name="TextBox 8"/>
+                        <wps:cNvSpPr txBox="1"/>
+                        <wps:spPr>
+                          <a:xfrm rot="17998493">
+                            <a:off x="2475647" y="1845489"/>
+                            <a:ext cx="1289732" cy="308610"/>
+                          </a:xfrm>
+                          <a:prstGeom prst="rect">
+                            <a:avLst/>
+                          </a:prstGeom>
+                          <a:noFill/>
+                        </wps:spPr>
+                        <wps:txbx>
+                          <w:txbxContent>
+                            <w:p>
+                              <w:pPr>
+                                <w:pStyle w:val="NormalWeb"/>
+                                <w:spacing w:before="0" w:beforeAutospacing="0" w:after="0" w:afterAutospacing="0"/>
+                              </w:pPr>
+                              <w:r>
+                                <w:rPr>
+                                  <w:rFonts w:asciiTheme="minorHAnsi" w:hAnsi="Calibri" w:cstheme="minorBidi"/>
+                                  <w:color w:val="000000" w:themeColor="text1"/>
+                                  <w:kern w:val="24"/>
+                                  <w:sz w:val="28"/>
+                                  <w:szCs w:val="28"/>
+                                </w:rPr>
+                                <w:t>Retention Time</w:t>
+                              </w:r>
+                            </w:p>
+                          </w:txbxContent>
+                        </wps:txbx>
+                        <wps:bodyPr wrap="square" rtlCol="0">
+                          <a:spAutoFit/>
+                        </wps:bodyPr>
+                      </wps:wsp>
+                    </wpg:wgp>
+                  </a:graphicData>
+                </a:graphic>
+              </wp:inline>
+            </w:drawing>
+          </mc:Choice>
+          <mc:Fallback>
+            <w:pict>
+              <v:group id="Group 11" o:spid="_x0000_s1026" style="width:269.35pt;height:208.25pt;mso-position-horizontal-relative:char;mso-position-vertical-relative:line" coordsize="34206,26446" o:gfxdata="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">
+                <v:shapetype id="_x0000_t75" coordsize="21600,21600" o:spt="75" o:preferrelative="t" path="m@4@5l@4@11@9@11@9@5xe" filled="f" stroked="f">
+                  <v:stroke joinstyle="miter"/>
+                  <v:formulas>
+                    <v:f eqn="if lineDrawn pixelLineWidth 0"/>
+                    <v:f eqn="sum @0 1 0"/>
+                    <v:f eqn="sum 0 0 @1"/>
+                    <v:f eqn="prod @2 1 2"/>
+                    <v:f eqn="prod @3 21600 pixelWidth"/>
+                    <v:f eqn="prod @3 21600 pixelHeight"/>
+                    <v:f eqn="sum @0 0 1"/>
+                    <v:f eqn="prod @6 1 2"/>
+                    <v:f eqn="prod @7 21600 pixelWidth"/>
+                    <v:f eqn="sum @8 21600 0"/>
+                    <v:f eqn="prod @7 21600 pixelHeight"/>
+                    <v:f eqn="sum @10 21600 0"/>
+                  </v:formulas>
+                  <v:path o:extrusionok="f" gradientshapeok="t" o:connecttype="rect"/>
+                  <o:lock v:ext="edit" aspectratio="t"/>
+                </v:shapetype>
+                <v:shape id="Picture 54" o:spid="_x0000_s1027" type="#_x0000_t75" style="position:absolute;left:1440;width:32766;height:24860;visibility:visible;mso-wrap-style:square" o:gfxdata="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">
+                  <v:imagedata r:id="rId11" o:title="" croptop="8795f" cropbottom="6807f" cropleft="7659f" cropright="8511f"/>
+                </v:shape>
+                <v:rect id="Rectangle 55" o:spid="_x0000_s1028" style="position:absolute;left:14692;top:23118;width:2966;height:1154;visibility:visible;mso-wrap-style:square;v-text-anchor:middle" o:gfxdata="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" fillcolor="white [3212]" stroked="f" strokeweight="2pt"/>
+                <v:shapetype id="_x0000_t202" coordsize="21600,21600" o:spt="202" path="m,l,21600r21600,l21600,xe">
+                  <v:stroke joinstyle="miter"/>
+                  <v:path gradientshapeok="t" o:connecttype="rect"/>
+                </v:shapetype>
+                <v:shape id="TextBox 4" o:spid="_x0000_s1029" type="#_x0000_t202" style="position:absolute;left:13841;top:22377;width:4668;height:3078;visibility:visible;mso-wrap-style:none;v-text-anchor:top" o:gfxdata="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" filled="f" stroked="f">
+                  <v:textbox style="mso-fit-shape-to-text:t">
+                    <w:txbxContent>
+                      <w:p>
+                        <w:pPr>
+                          <w:pStyle w:val="NormalWeb"/>
+                          <w:spacing w:before="0" w:beforeAutospacing="0" w:after="0" w:afterAutospacing="0"/>
+                        </w:pPr>
+                        <w:proofErr w:type="gramStart"/>
+                        <w:r>
+                          <w:rPr>
+                            <w:rFonts w:asciiTheme="minorHAnsi" w:hAnsi="Calibri" w:cstheme="minorBidi"/>
+                            <w:i/>
+                            <w:iCs/>
+                            <w:color w:val="000000" w:themeColor="text1"/>
+                            <w:kern w:val="24"/>
+                            <w:sz w:val="28"/>
+                            <w:szCs w:val="28"/>
+                          </w:rPr>
+                          <w:t>m/z</w:t>
+                        </w:r>
+                        <w:proofErr w:type="gramEnd"/>
+                      </w:p>
+                    </w:txbxContent>
+                  </v:textbox>
+                </v:shape>
+                <v:rect id="Rectangle 59" o:spid="_x0000_s1030" style="position:absolute;left:1852;top:11276;width:1208;height:4675;visibility:visible;mso-wrap-style:square;v-text-anchor:middle" o:gfxdata="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" fillcolor="white [3212]" stroked="f" strokeweight="2pt"/>
+                <v:shape id="TextBox 6" o:spid="_x0000_s1031" type="#_x0000_t202" style="position:absolute;top:9972;width:6172;height:7181;visibility:visible;mso-wrap-style:none;v-text-anchor:top" o:gfxdata="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" filled="f" stroked="f">
+                  <v:textbox style="layout-flow:vertical;mso-layout-flow-alt:bottom-to-top;mso-fit-shape-to-text:t">
+                    <w:txbxContent>
+                      <w:p>
+                        <w:pPr>
+                          <w:pStyle w:val="NormalWeb"/>
+                          <w:spacing w:before="0" w:beforeAutospacing="0" w:after="0" w:afterAutospacing="0"/>
+                        </w:pPr>
+                        <w:r>
+                          <w:rPr>
+                            <w:rFonts w:asciiTheme="minorHAnsi" w:hAnsi="Calibri" w:cstheme="minorBidi"/>
+                            <w:color w:val="000000" w:themeColor="text1"/>
+                            <w:kern w:val="24"/>
+                            <w:sz w:val="28"/>
+                            <w:szCs w:val="28"/>
+                          </w:rPr>
+                          <w:t>Intensity</w:t>
+                        </w:r>
+                      </w:p>
+                    </w:txbxContent>
+                  </v:textbox>
+                </v:shape>
+                <v:rect id="Rectangle 63" o:spid="_x0000_s1032" style="position:absolute;left:27341;top:19771;width:7513;height:2134;rotation:-3952406fd;visibility:visible;mso-wrap-style:square;v-text-anchor:middle" o:gfxdata="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" fillcolor="white [3212]" stroked="f" strokeweight="2pt"/>
+                <v:shape id="TextBox 8" o:spid="_x0000_s1033" type="#_x0000_t202" style="position:absolute;left:24756;top:18455;width:12897;height:3086;rotation:-3933806fd;visibility:visible;mso-wrap-style:square;v-text-anchor:top" o:gfxdata="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" filled="f" stroked="f">
+                  <v:textbox style="mso-fit-shape-to-text:t">
+                    <w:txbxContent>
+                      <w:p>
+                        <w:pPr>
+                          <w:pStyle w:val="NormalWeb"/>
+                          <w:spacing w:before="0" w:beforeAutospacing="0" w:after="0" w:afterAutospacing="0"/>
+                        </w:pPr>
+                        <w:r>
+                          <w:rPr>
+                            <w:rFonts w:asciiTheme="minorHAnsi" w:hAnsi="Calibri" w:cstheme="minorBidi"/>
+                            <w:color w:val="000000" w:themeColor="text1"/>
+                            <w:kern w:val="24"/>
+                            <w:sz w:val="28"/>
+                            <w:szCs w:val="28"/>
+                          </w:rPr>
+                          <w:t>Retention Time</w:t>
+                        </w:r>
+                      </w:p>
+                    </w:txbxContent>
+                  </v:textbox>
+                </v:shape>
+                <w10:anchorlock/>
+              </v:group>
+            </w:pict>
+          </mc:Fallback>
+        </mc:AlternateContent>
+      </w:r>
+      <w:bookmarkEnd w:id="0"/>
     </w:p>
     <w:p>
       <w:r>
@@ -437,7 +796,7 @@
                           </pic:cNvPicPr>
                         </pic:nvPicPr>
                         <pic:blipFill>
-                          <a:blip r:embed="rId11" cstate="print">
+                          <a:blip r:embed="rId12" cstate="print">
                             <a:extLst>
                               <a:ext uri="{28A0092B-C50C-407E-A947-70E740481C1C}">
                                 <a14:useLocalDpi xmlns:a14="http://schemas.microsoft.com/office/drawing/2010/main" val="0"/>
@@ -646,36 +1005,13 @@
           </mc:Choice>
           <mc:Fallback>
             <w:pict>
-              <v:group id="Group 5" o:spid="_x0000_s1026" style="width:281.1pt;height:202.75pt;mso-position-horizontal-relative:char;mso-position-vertical-relative:line" coordorigin="-155" coordsize="32918,25475" o:gfxdata="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">
-                <v:shapetype id="_x0000_t75" coordsize="21600,21600" o:spt="75" o:preferrelative="t" path="m@4@5l@4@11@9@11@9@5xe" filled="f" stroked="f">
-                  <v:stroke joinstyle="miter"/>
-                  <v:formulas>
-                    <v:f eqn="if lineDrawn pixelLineWidth 0"/>
-                    <v:f eqn="sum @0 1 0"/>
-                    <v:f eqn="sum 0 0 @1"/>
-                    <v:f eqn="prod @2 1 2"/>
-                    <v:f eqn="prod @3 21600 pixelWidth"/>
-                    <v:f eqn="prod @3 21600 pixelHeight"/>
-                    <v:f eqn="sum @0 0 1"/>
-                    <v:f eqn="prod @6 1 2"/>
-                    <v:f eqn="prod @7 21600 pixelWidth"/>
-                    <v:f eqn="sum @8 21600 0"/>
-                    <v:f eqn="prod @7 21600 pixelHeight"/>
-                    <v:f eqn="sum @10 21600 0"/>
-                  </v:formulas>
-                  <v:path o:extrusionok="f" gradientshapeok="t" o:connecttype="rect"/>
-                  <o:lock v:ext="edit" aspectratio="t"/>
-                </v:shapetype>
-                <v:shape id="Picture 32" o:spid="_x0000_s1027" type="#_x0000_t75" style="position:absolute;left:762;top:525;width:32000;height:23698;visibility:visible;mso-wrap-style:square" o:gfxdata="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">
-                  <v:imagedata r:id="rId12" o:title=""/>
+              <v:group id="Group 5" o:spid="_x0000_s1034" style="width:281.1pt;height:202.75pt;mso-position-horizontal-relative:char;mso-position-vertical-relative:line" coordorigin="-155" coordsize="32918,25475" o:gfxdata="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">
+                <v:shape id="Picture 32" o:spid="_x0000_s1035" type="#_x0000_t75" style="position:absolute;left:762;top:525;width:32000;height:23698;visibility:visible;mso-wrap-style:square" o:gfxdata="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">
+                  <v:imagedata r:id="rId13" o:title=""/>
                   <v:path arrowok="t"/>
                 </v:shape>
-                <v:rect id="Rectangle 33" o:spid="_x0000_s1028" style="position:absolute;left:3254;width:26667;height:2365;visibility:visible;mso-wrap-style:square;v-text-anchor:middle" o:gfxdata="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" fillcolor="white [3212]" stroked="f" strokeweight="2pt"/>
-                <v:shapetype id="_x0000_t202" coordsize="21600,21600" o:spt="202" path="m,l,21600r21600,l21600,xe">
-                  <v:stroke joinstyle="miter"/>
-                  <v:path gradientshapeok="t" o:connecttype="rect"/>
-                </v:shapetype>
-                <v:shape id="TextBox 2" o:spid="_x0000_s1029" type="#_x0000_t202" style="position:absolute;left:-2236;top:11979;width:6784;height:2621;rotation:-90;visibility:visible;mso-wrap-style:square;v-text-anchor:top" o:gfxdata="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" fillcolor="white [3212]" stroked="f">
+                <v:rect id="Rectangle 33" o:spid="_x0000_s1036" style="position:absolute;left:3254;width:26667;height:2365;visibility:visible;mso-wrap-style:square;v-text-anchor:middle" o:gfxdata="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" fillcolor="white [3212]" stroked="f" strokeweight="2pt"/>
+                <v:shape id="TextBox 2" o:spid="_x0000_s1037" type="#_x0000_t202" style="position:absolute;left:-2236;top:11979;width:6784;height:2621;rotation:-90;visibility:visible;mso-wrap-style:square;v-text-anchor:top" o:gfxdata="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" fillcolor="white [3212]" stroked="f">
                   <v:textbox>
                     <w:txbxContent>
                       <w:p>
@@ -697,7 +1033,7 @@
                     </w:txbxContent>
                   </v:textbox>
                 </v:shape>
-                <v:shape id="TextBox 3" o:spid="_x0000_s1030" type="#_x0000_t202" style="position:absolute;left:11047;top:22699;width:10851;height:2776;visibility:visible;mso-wrap-style:square;v-text-anchor:top" o:gfxdata="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" fillcolor="white [3212]" stroked="f">
+                <v:shape id="TextBox 3" o:spid="_x0000_s1038" type="#_x0000_t202" style="position:absolute;left:11047;top:22699;width:10851;height:2776;visibility:visible;mso-wrap-style:square;v-text-anchor:top" o:gfxdata="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" fillcolor="white [3212]" stroked="f">
                   <v:textbox>
                     <w:txbxContent>
                       <w:p>
@@ -820,7 +1156,7 @@
       </w:r>
     </w:p>
     <w:p>
-      <w:hyperlink r:id="rId13" w:history="1">
+      <w:hyperlink r:id="rId14" w:history="1">
         <w:r>
           <w:rPr>
             <w:rStyle w:val="Hyperlink"/>
@@ -909,620 +1245,6 @@
             <wp:extent cx="5943600" cy="4033520"/>
             <wp:effectExtent l="0" t="0" r="0" b="5080"/>
             <wp:docPr id="23" name="Picture 23"/>
-            <wp:cNvGraphicFramePr>
-              <a:graphicFrameLocks xmlns:a="http://schemas.openxmlformats.org/drawingml/2006/main" noChangeAspect="1"/>
-            </wp:cNvGraphicFramePr>
-            <a:graphic xmlns:a="http://schemas.openxmlformats.org/drawingml/2006/main">
-              <a:graphicData uri="http://schemas.openxmlformats.org/drawingml/2006/picture">
-                <pic:pic xmlns:pic="http://schemas.openxmlformats.org/drawingml/2006/picture">
-                  <pic:nvPicPr>
-                    <pic:cNvPr id="1" name=""/>
-                    <pic:cNvPicPr/>
-                  </pic:nvPicPr>
-                  <pic:blipFill>
-                    <a:blip r:embed="rId14"/>
-                    <a:stretch>
-                      <a:fillRect/>
-                    </a:stretch>
-                  </pic:blipFill>
-                  <pic:spPr>
-                    <a:xfrm>
-                      <a:off x="0" y="0"/>
-                      <a:ext cx="5943600" cy="4033520"/>
-                    </a:xfrm>
-                    <a:prstGeom prst="rect">
-                      <a:avLst/>
-                    </a:prstGeom>
-                  </pic:spPr>
-                </pic:pic>
-              </a:graphicData>
-            </a:graphic>
-          </wp:inline>
-        </w:drawing>
-      </w:r>
-    </w:p>
-    <w:p>
-      <w:r>
-        <w:t>This is a relatively small document.  The indicators in the lower right corner, on the status bar, tell you that it contains 10 peptide precursors, with a total of 78 product ions or transitions targeted.  Several of the precursors have associated MS/MS library spectra from the public NIST library</w:t>
-      </w:r>
-      <w:r>
-        <w:t xml:space="preserve"> for </w:t>
-      </w:r>
-      <w:r>
-        <w:t xml:space="preserve">bovine serum </w:t>
-      </w:r>
-      <w:r>
-        <w:lastRenderedPageBreak/>
-        <w:t>albumin (</w:t>
-      </w:r>
-      <w:r>
-        <w:t>BSA</w:t>
-      </w:r>
-      <w:r>
-        <w:t>)</w:t>
-      </w:r>
-      <w:r>
-        <w:t>.</w:t>
-      </w:r>
-      <w:r>
-        <w:t xml:space="preserve">  </w:t>
-      </w:r>
-      <w:r>
-        <w:t>There are also two other peptides, one human and one bovine, measured in both unmodified and phosphorylated forms</w:t>
-      </w:r>
-      <w:r>
-        <w:t>, for which MS/MS library spectra are not present</w:t>
-      </w:r>
-      <w:r>
-        <w:t>.</w:t>
-      </w:r>
-    </w:p>
-    <w:p>
-      <w:r>
-        <w:t>If you are not familiar with how to create a document like this in Skyline, several of the introductory tutorials and instructional videos cover a range of Skyline method editing features.</w:t>
-      </w:r>
-      <w:r>
-        <w:t xml:space="preserve">  This tutorial </w:t>
-      </w:r>
-      <w:r>
-        <w:t xml:space="preserve">will begin from existing documents, </w:t>
-      </w:r>
-      <w:r>
-        <w:t>assum</w:t>
-      </w:r>
-      <w:r>
-        <w:t>ing</w:t>
-      </w:r>
-      <w:r>
-        <w:t xml:space="preserve"> you are familiar with Skyline as an editor for targeted proteomics methods</w:t>
-      </w:r>
-      <w:r>
-        <w:t>.</w:t>
-      </w:r>
-    </w:p>
-    <w:p>
-      <w:pPr>
-        <w:pStyle w:val="Heading1"/>
-        <w:spacing w:after="120"/>
-      </w:pPr>
-      <w:r>
-        <w:t>Configuring</w:t>
-      </w:r>
-      <w:r>
-        <w:t xml:space="preserve"> a Skyline Document for</w:t>
-      </w:r>
-      <w:r>
-        <w:t xml:space="preserve"> </w:t>
-      </w:r>
-      <w:r>
-        <w:t>PRM</w:t>
-      </w:r>
-    </w:p>
-    <w:p>
-      <w:r>
-        <w:t xml:space="preserve">In the Windows Explorer, you will also see two </w:t>
-      </w:r>
-      <w:proofErr w:type="spellStart"/>
-      <w:r>
-        <w:t>Thermo</w:t>
-      </w:r>
-      <w:proofErr w:type="spellEnd"/>
-      <w:r>
-        <w:t xml:space="preserve"> raw files in the same ‘Low Res’ folder in which you found this Skyline document.  These files contain a series of MS1 and MS/MS </w:t>
-      </w:r>
-      <w:r>
-        <w:t>spectra</w:t>
-      </w:r>
-      <w:r>
-        <w:t xml:space="preserve"> acquired on a low resolution LTQ instrument using the </w:t>
-      </w:r>
-      <w:r>
-        <w:t>PRM</w:t>
-      </w:r>
-      <w:r>
-        <w:t xml:space="preserve"> approach descr</w:t>
-      </w:r>
-      <w:r>
-        <w:t>ibed above</w:t>
-      </w:r>
-      <w:r>
-        <w:t>, with a method that looks like</w:t>
-      </w:r>
-      <w:r>
-        <w:t>:</w:t>
-      </w:r>
-    </w:p>
-    <w:p>
-      <w:pPr>
-        <w:pStyle w:val="ListParagraph"/>
-        <w:numPr>
-          <w:ilvl w:val="0"/>
-          <w:numId w:val="31"/>
-        </w:numPr>
-      </w:pPr>
-      <w:r>
-        <w:t>MS1 scan</w:t>
-      </w:r>
-    </w:p>
-    <w:p>
-      <w:pPr>
-        <w:pStyle w:val="ListParagraph"/>
-        <w:numPr>
-          <w:ilvl w:val="0"/>
-          <w:numId w:val="31"/>
-        </w:numPr>
-        <w:rPr>
-          <w:lang w:val="fr-FR"/>
-        </w:rPr>
-      </w:pPr>
-      <w:r>
-        <w:rPr>
-          <w:lang w:val="fr-FR"/>
-        </w:rPr>
-        <w:t xml:space="preserve">MS/MS scan – parent </w:t>
-      </w:r>
-      <w:r>
-        <w:rPr>
-          <w:i/>
-          <w:lang w:val="fr-FR"/>
-        </w:rPr>
-        <w:t>m/z</w:t>
-      </w:r>
-      <w:r>
-        <w:rPr>
-          <w:lang w:val="fr-FR"/>
-        </w:rPr>
-        <w:t xml:space="preserve"> 582.32</w:t>
-      </w:r>
-    </w:p>
-    <w:p>
-      <w:pPr>
-        <w:pStyle w:val="ListParagraph"/>
-        <w:numPr>
-          <w:ilvl w:val="0"/>
-          <w:numId w:val="31"/>
-        </w:numPr>
-        <w:rPr>
-          <w:lang w:val="fr-FR"/>
-        </w:rPr>
-      </w:pPr>
-      <w:r>
-        <w:rPr>
-          <w:lang w:val="fr-FR"/>
-        </w:rPr>
-        <w:t xml:space="preserve">MS/MS scan – parent </w:t>
-      </w:r>
-      <w:r>
-        <w:rPr>
-          <w:i/>
-          <w:lang w:val="fr-FR"/>
-        </w:rPr>
-        <w:t>m/z</w:t>
-      </w:r>
-      <w:r>
-        <w:rPr>
-          <w:lang w:val="fr-FR"/>
-        </w:rPr>
-        <w:t xml:space="preserve"> 473.90</w:t>
-      </w:r>
-    </w:p>
-    <w:p>
-      <w:pPr>
-        <w:pStyle w:val="ListParagraph"/>
-        <w:numPr>
-          <w:ilvl w:val="0"/>
-          <w:numId w:val="31"/>
-        </w:numPr>
-        <w:rPr>
-          <w:lang w:val="fr-FR"/>
-        </w:rPr>
-      </w:pPr>
-      <w:r>
-        <w:rPr>
-          <w:lang w:val="fr-FR"/>
-        </w:rPr>
-        <w:t xml:space="preserve">MS/MS scan – parent </w:t>
-      </w:r>
-      <w:r>
-        <w:rPr>
-          <w:i/>
-          <w:lang w:val="fr-FR"/>
-        </w:rPr>
-        <w:t>m/z</w:t>
-      </w:r>
-      <w:r>
-        <w:rPr>
-          <w:lang w:val="fr-FR"/>
-        </w:rPr>
-        <w:t xml:space="preserve"> 722.34</w:t>
-      </w:r>
-    </w:p>
-    <w:p>
-      <w:pPr>
-        <w:pStyle w:val="ListParagraph"/>
-        <w:numPr>
-          <w:ilvl w:val="0"/>
-          <w:numId w:val="31"/>
-        </w:numPr>
-        <w:rPr>
-          <w:lang w:val="fr-FR"/>
-        </w:rPr>
-      </w:pPr>
-      <w:r>
-        <w:rPr>
-          <w:lang w:val="fr-FR"/>
-        </w:rPr>
-        <w:t xml:space="preserve">MS/MS scan – parent </w:t>
-      </w:r>
-      <w:r>
-        <w:rPr>
-          <w:i/>
-          <w:lang w:val="fr-FR"/>
-        </w:rPr>
-        <w:t>m/z</w:t>
-      </w:r>
-      <w:r>
-        <w:rPr>
-          <w:lang w:val="fr-FR"/>
-        </w:rPr>
-        <w:t xml:space="preserve"> 653.36</w:t>
-      </w:r>
-    </w:p>
-    <w:p>
-      <w:pPr>
-        <w:pStyle w:val="ListParagraph"/>
-        <w:numPr>
-          <w:ilvl w:val="0"/>
-          <w:numId w:val="31"/>
-        </w:numPr>
-        <w:rPr>
-          <w:lang w:val="fr-FR"/>
-        </w:rPr>
-      </w:pPr>
-      <w:r>
-        <w:rPr>
-          <w:lang w:val="fr-FR"/>
-        </w:rPr>
-        <w:t xml:space="preserve">MS/MS scan – parent </w:t>
-      </w:r>
-      <w:r>
-        <w:rPr>
-          <w:i/>
-          <w:lang w:val="fr-FR"/>
-        </w:rPr>
-        <w:t>m/z</w:t>
-      </w:r>
-      <w:r>
-        <w:rPr>
-          <w:lang w:val="fr-FR"/>
-        </w:rPr>
-        <w:t xml:space="preserve"> 820.47</w:t>
-      </w:r>
-    </w:p>
-    <w:p>
-      <w:pPr>
-        <w:pStyle w:val="ListParagraph"/>
-        <w:numPr>
-          <w:ilvl w:val="0"/>
-          <w:numId w:val="31"/>
-        </w:numPr>
-        <w:rPr>
-          <w:lang w:val="fr-FR"/>
-        </w:rPr>
-      </w:pPr>
-      <w:r>
-        <w:rPr>
-          <w:lang w:val="fr-FR"/>
-        </w:rPr>
-        <w:t xml:space="preserve">MS/MS scan – parent </w:t>
-      </w:r>
-      <w:r>
-        <w:rPr>
-          <w:i/>
-          <w:lang w:val="fr-FR"/>
-        </w:rPr>
-        <w:t>m/z</w:t>
-      </w:r>
-      <w:r>
-        <w:rPr>
-          <w:lang w:val="fr-FR"/>
-        </w:rPr>
-        <w:t xml:space="preserve"> 547.32</w:t>
-      </w:r>
-    </w:p>
-    <w:p>
-      <w:pPr>
-        <w:pStyle w:val="ListParagraph"/>
-        <w:numPr>
-          <w:ilvl w:val="0"/>
-          <w:numId w:val="31"/>
-        </w:numPr>
-        <w:rPr>
-          <w:lang w:val="fr-FR"/>
-        </w:rPr>
-      </w:pPr>
-      <w:r>
-        <w:rPr>
-          <w:lang w:val="fr-FR"/>
-        </w:rPr>
-        <w:t xml:space="preserve">MS/MS scan – parent </w:t>
-      </w:r>
-      <w:r>
-        <w:rPr>
-          <w:i/>
-          <w:lang w:val="fr-FR"/>
-        </w:rPr>
-        <w:t>m/z</w:t>
-      </w:r>
-      <w:r>
-        <w:rPr>
-          <w:lang w:val="fr-FR"/>
-        </w:rPr>
-        <w:t xml:space="preserve"> 523.77</w:t>
-      </w:r>
-    </w:p>
-    <w:p>
-      <w:pPr>
-        <w:pStyle w:val="ListParagraph"/>
-        <w:numPr>
-          <w:ilvl w:val="0"/>
-          <w:numId w:val="31"/>
-        </w:numPr>
-        <w:rPr>
-          <w:lang w:val="fr-FR"/>
-        </w:rPr>
-      </w:pPr>
-      <w:r>
-        <w:rPr>
-          <w:lang w:val="fr-FR"/>
-        </w:rPr>
-        <w:t xml:space="preserve">MS/MS scan – parent </w:t>
-      </w:r>
-      <w:r>
-        <w:rPr>
-          <w:i/>
-          <w:lang w:val="fr-FR"/>
-        </w:rPr>
-        <w:t>m/z</w:t>
-      </w:r>
-      <w:r>
-        <w:rPr>
-          <w:lang w:val="fr-FR"/>
-        </w:rPr>
-        <w:t xml:space="preserve"> 563.76</w:t>
-      </w:r>
-    </w:p>
-    <w:p>
-      <w:pPr>
-        <w:pStyle w:val="ListParagraph"/>
-        <w:numPr>
-          <w:ilvl w:val="0"/>
-          <w:numId w:val="31"/>
-        </w:numPr>
-        <w:rPr>
-          <w:lang w:val="fr-FR"/>
-        </w:rPr>
-      </w:pPr>
-      <w:r>
-        <w:rPr>
-          <w:lang w:val="fr-FR"/>
-        </w:rPr>
-        <w:t xml:space="preserve">MS/MS scan – parent </w:t>
-      </w:r>
-      <w:r>
-        <w:rPr>
-          <w:i/>
-          <w:lang w:val="fr-FR"/>
-        </w:rPr>
-        <w:t>m/z</w:t>
-      </w:r>
-      <w:r>
-        <w:rPr>
-          <w:lang w:val="fr-FR"/>
-        </w:rPr>
-        <w:t xml:space="preserve"> 417.89</w:t>
-      </w:r>
-    </w:p>
-    <w:p>
-      <w:pPr>
-        <w:pStyle w:val="ListParagraph"/>
-        <w:numPr>
-          <w:ilvl w:val="0"/>
-          <w:numId w:val="31"/>
-        </w:numPr>
-        <w:rPr>
-          <w:lang w:val="fr-FR"/>
-        </w:rPr>
-      </w:pPr>
-      <w:r>
-        <w:rPr>
-          <w:lang w:val="fr-FR"/>
-        </w:rPr>
-        <w:t xml:space="preserve">MS/MS scan – parent </w:t>
-      </w:r>
-      <w:r>
-        <w:rPr>
-          <w:i/>
-          <w:lang w:val="fr-FR"/>
-        </w:rPr>
-        <w:t>m/z</w:t>
-      </w:r>
-      <w:r>
-        <w:rPr>
-          <w:lang w:val="fr-FR"/>
-        </w:rPr>
-        <w:t xml:space="preserve"> 444.55</w:t>
-      </w:r>
-    </w:p>
-    <w:p>
-      <w:r>
-        <w:t xml:space="preserve">You can use Skyline to export </w:t>
-      </w:r>
-      <w:r>
-        <w:t>PRM</w:t>
-      </w:r>
-      <w:r>
-        <w:t xml:space="preserve"> methods</w:t>
-      </w:r>
-      <w:r>
-        <w:t xml:space="preserve"> like this</w:t>
-      </w:r>
-      <w:r>
-        <w:t xml:space="preserve"> for instruments from Thermo-S</w:t>
-      </w:r>
-      <w:r>
-        <w:t>cientific, Bruker and SCIEX. For Agilent</w:t>
-      </w:r>
-      <w:r>
-        <w:t xml:space="preserve"> and Waters</w:t>
-      </w:r>
-      <w:r>
-        <w:t xml:space="preserve"> instruments and the </w:t>
-      </w:r>
-      <w:proofErr w:type="spellStart"/>
-      <w:r>
-        <w:t>Thermo</w:t>
-      </w:r>
-      <w:proofErr w:type="spellEnd"/>
-      <w:r>
-        <w:t xml:space="preserve"> Q </w:t>
-      </w:r>
-      <w:proofErr w:type="spellStart"/>
-      <w:r>
-        <w:t>Exactive</w:t>
-      </w:r>
-      <w:proofErr w:type="spellEnd"/>
-      <w:r>
-        <w:t>, Skyline can export an Isolation List</w:t>
-      </w:r>
-      <w:r>
-        <w:t>, or the PRM equivalent of a SRM transition list</w:t>
-      </w:r>
-      <w:r>
-        <w:t>.  Before exporting a method for a full-scan instrument, you must</w:t>
-      </w:r>
-      <w:r>
-        <w:t xml:space="preserve"> configure the document for full-scan data analysis.</w:t>
-      </w:r>
-    </w:p>
-    <w:p>
-      <w:r>
-        <w:t xml:space="preserve">To configure the current document for analysis of the </w:t>
-      </w:r>
-      <w:proofErr w:type="spellStart"/>
-      <w:r>
-        <w:t>Thermo</w:t>
-      </w:r>
-      <w:proofErr w:type="spellEnd"/>
-      <w:r>
-        <w:t xml:space="preserve"> raw files provided with this tutorial, perform the following steps:</w:t>
-      </w:r>
-    </w:p>
-    <w:p>
-      <w:pPr>
-        <w:pStyle w:val="ListParagraph"/>
-        <w:numPr>
-          <w:ilvl w:val="0"/>
-          <w:numId w:val="18"/>
-        </w:numPr>
-      </w:pPr>
-      <w:r>
-        <w:t xml:space="preserve">On the </w:t>
-      </w:r>
-      <w:r>
-        <w:rPr>
-          <w:b/>
-        </w:rPr>
-        <w:t>Settings</w:t>
-      </w:r>
-      <w:r>
-        <w:t xml:space="preserve"> menu, click </w:t>
-      </w:r>
-      <w:r>
-        <w:rPr>
-          <w:b/>
-        </w:rPr>
-        <w:t>Transition Settings</w:t>
-      </w:r>
-      <w:r>
-        <w:t>.</w:t>
-      </w:r>
-    </w:p>
-    <w:p>
-      <w:pPr>
-        <w:pStyle w:val="ListParagraph"/>
-        <w:numPr>
-          <w:ilvl w:val="0"/>
-          <w:numId w:val="18"/>
-        </w:numPr>
-      </w:pPr>
-      <w:r>
-        <w:t xml:space="preserve">Click the </w:t>
-      </w:r>
-      <w:r>
-        <w:rPr>
-          <w:b/>
-        </w:rPr>
-        <w:t>Full-Scan</w:t>
-      </w:r>
-      <w:r>
-        <w:t xml:space="preserve"> tab.</w:t>
-      </w:r>
-    </w:p>
-    <w:p>
-      <w:r>
-        <w:t>This document has not yet been set up for chromatogram extraction from full-scan data.  It will still work perfectly well for SRM data, but you will need to make some changes to prepare it for importing full-scan data files.  T</w:t>
-      </w:r>
-      <w:r>
-        <w:t xml:space="preserve">he </w:t>
-      </w:r>
-      <w:r>
-        <w:rPr>
-          <w:b/>
-        </w:rPr>
-        <w:t>Full-Scan</w:t>
-      </w:r>
-      <w:r>
-        <w:t xml:space="preserve"> tab will look like</w:t>
-      </w:r>
-      <w:r>
-        <w:t xml:space="preserve"> this</w:t>
-      </w:r>
-      <w:r>
-        <w:t>:</w:t>
-      </w:r>
-    </w:p>
-    <w:p>
-      <w:r>
-        <w:rPr>
-          <w:noProof/>
-        </w:rPr>
-        <w:lastRenderedPageBreak/>
-        <w:drawing>
-          <wp:inline distT="0" distB="0" distL="0" distR="0" wp14:anchorId="346FF5D7" wp14:editId="7B138A23">
-            <wp:extent cx="3781425" cy="5734050"/>
-            <wp:effectExtent l="0" t="0" r="9525" b="0"/>
-            <wp:docPr id="26" name="Picture 26"/>
             <wp:cNvGraphicFramePr>
               <a:graphicFrameLocks xmlns:a="http://schemas.openxmlformats.org/drawingml/2006/main" noChangeAspect="1"/>
             </wp:cNvGraphicFramePr>
@@ -1542,7 +1264,7 @@
                   <pic:spPr>
                     <a:xfrm>
                       <a:off x="0" y="0"/>
-                      <a:ext cx="3781425" cy="5734050"/>
+                      <a:ext cx="5943600" cy="4033520"/>
                     </a:xfrm>
                     <a:prstGeom prst="rect">
                       <a:avLst/>
@@ -1557,7 +1279,113 @@
     </w:p>
     <w:p>
       <w:r>
-        <w:t>To extract chromatograms from full-scan data, Skyline needs a little more information.</w:t>
+        <w:t>This is a relatively small document.  The indicators in the lower right corner, on the status bar, tell you that it contains 10 peptide precursors, with a total of 78 product ions or transitions targeted.  Several of the precursors have associated MS/MS library spectra from the public NIST library</w:t>
+      </w:r>
+      <w:r>
+        <w:t xml:space="preserve"> for </w:t>
+      </w:r>
+      <w:r>
+        <w:t xml:space="preserve">bovine serum </w:t>
+      </w:r>
+      <w:r>
+        <w:lastRenderedPageBreak/>
+        <w:t>albumin (</w:t>
+      </w:r>
+      <w:r>
+        <w:t>BSA</w:t>
+      </w:r>
+      <w:r>
+        <w:t>)</w:t>
+      </w:r>
+      <w:r>
+        <w:t>.</w:t>
+      </w:r>
+      <w:r>
+        <w:t xml:space="preserve">  </w:t>
+      </w:r>
+      <w:r>
+        <w:t>There are also two other peptides, one human and one bovine, measured in both unmodified and phosphorylated forms</w:t>
+      </w:r>
+      <w:r>
+        <w:t>, for which MS/MS library spectra are not present</w:t>
+      </w:r>
+      <w:r>
+        <w:t>.</w:t>
+      </w:r>
+    </w:p>
+    <w:p>
+      <w:r>
+        <w:t>If you are not familiar with how to create a document like this in Skyline, several of the introductory tutorials and instructional videos cover a range of Skyline method editing features.</w:t>
+      </w:r>
+      <w:r>
+        <w:t xml:space="preserve">  This tutorial </w:t>
+      </w:r>
+      <w:r>
+        <w:t xml:space="preserve">will begin from existing documents, </w:t>
+      </w:r>
+      <w:r>
+        <w:t>assum</w:t>
+      </w:r>
+      <w:r>
+        <w:t>ing</w:t>
+      </w:r>
+      <w:r>
+        <w:t xml:space="preserve"> you are familiar with Skyline as an editor for targeted proteomics methods</w:t>
+      </w:r>
+      <w:r>
+        <w:t>.</w:t>
+      </w:r>
+    </w:p>
+    <w:p>
+      <w:pPr>
+        <w:pStyle w:val="Heading1"/>
+        <w:spacing w:after="120"/>
+      </w:pPr>
+      <w:r>
+        <w:t>Configuring</w:t>
+      </w:r>
+      <w:r>
+        <w:t xml:space="preserve"> a Skyline Document for</w:t>
+      </w:r>
+      <w:r>
+        <w:t xml:space="preserve"> </w:t>
+      </w:r>
+      <w:r>
+        <w:t>PRM</w:t>
+      </w:r>
+    </w:p>
+    <w:p>
+      <w:r>
+        <w:t xml:space="preserve">In the Windows Explorer, you will also see two </w:t>
+      </w:r>
+      <w:proofErr w:type="spellStart"/>
+      <w:r>
+        <w:t>Thermo</w:t>
+      </w:r>
+      <w:proofErr w:type="spellEnd"/>
+      <w:r>
+        <w:t xml:space="preserve"> raw files in the same ‘Low Res’ folder in which you found this Skyline document.  These files contain a series of MS1 and MS/MS </w:t>
+      </w:r>
+      <w:r>
+        <w:t>spectra</w:t>
+      </w:r>
+      <w:r>
+        <w:t xml:space="preserve"> acquired on a low resolution LTQ instrument using the </w:t>
+      </w:r>
+      <w:r>
+        <w:t>PRM</w:t>
+      </w:r>
+      <w:r>
+        <w:t xml:space="preserve"> approach descr</w:t>
+      </w:r>
+      <w:r>
+        <w:t>ibed above</w:t>
+      </w:r>
+      <w:r>
+        <w:t>, with a method that looks like</w:t>
+      </w:r>
+      <w:r>
+        <w:t>:</w:t>
       </w:r>
     </w:p>
     <w:p>
@@ -1565,20 +1393,11 @@
         <w:pStyle w:val="ListParagraph"/>
         <w:numPr>
           <w:ilvl w:val="0"/>
-          <w:numId w:val="19"/>
+          <w:numId w:val="31"/>
         </w:numPr>
       </w:pPr>
       <w:r>
-        <w:t xml:space="preserve">For MS1 filtering: from the </w:t>
-      </w:r>
-      <w:r>
-        <w:rPr>
-          <w:b/>
-        </w:rPr>
-        <w:t>Isotope peaks included</w:t>
-      </w:r>
-      <w:r>
-        <w:t xml:space="preserve"> drop list, choose ‘Count’.</w:t>
+        <w:t>MS1 scan</w:t>
       </w:r>
     </w:p>
     <w:p>
@@ -1586,20 +1405,30 @@
         <w:pStyle w:val="ListParagraph"/>
         <w:numPr>
           <w:ilvl w:val="0"/>
-          <w:numId w:val="19"/>
+          <w:numId w:val="31"/>
         </w:numPr>
-      </w:pPr>
-      <w:r>
-        <w:t xml:space="preserve">From the </w:t>
-      </w:r>
-      <w:r>
-        <w:rPr>
-          <w:b/>
-        </w:rPr>
-        <w:t>Precursor mass analyzer</w:t>
-      </w:r>
-      <w:r>
-        <w:t xml:space="preserve"> drop list, choose ‘QIT’.</w:t>
+        <w:rPr>
+          <w:lang w:val="fr-FR"/>
+        </w:rPr>
+      </w:pPr>
+      <w:r>
+        <w:rPr>
+          <w:lang w:val="fr-FR"/>
+        </w:rPr>
+        <w:t xml:space="preserve">MS/MS scan – parent </w:t>
+      </w:r>
+      <w:r>
+        <w:rPr>
+          <w:i/>
+          <w:lang w:val="fr-FR"/>
+        </w:rPr>
+        <w:t>m/z</w:t>
+      </w:r>
+      <w:r>
+        <w:rPr>
+          <w:lang w:val="fr-FR"/>
+        </w:rPr>
+        <w:t xml:space="preserve"> 582.32</w:t>
       </w:r>
     </w:p>
     <w:p>
@@ -1607,71 +1436,429 @@
         <w:pStyle w:val="ListParagraph"/>
         <w:numPr>
           <w:ilvl w:val="0"/>
-          <w:numId w:val="19"/>
+          <w:numId w:val="31"/>
         </w:numPr>
-      </w:pPr>
-      <w:r>
-        <w:t xml:space="preserve">For </w:t>
-      </w:r>
-      <w:r>
-        <w:rPr>
-          <w:b/>
-        </w:rPr>
-        <w:t>MS/MS filtering</w:t>
-      </w:r>
-      <w:r>
-        <w:t xml:space="preserve"> from the </w:t>
-      </w:r>
-      <w:r>
-        <w:rPr>
-          <w:b/>
-        </w:rPr>
-        <w:t>Acquisition method</w:t>
-      </w:r>
-      <w:r>
-        <w:t xml:space="preserve"> drop list choose ‘</w:t>
-      </w:r>
-      <w:r>
-        <w:t>Targeted</w:t>
-      </w:r>
-      <w:r>
-        <w:t>’.</w:t>
-      </w:r>
-    </w:p>
-    <w:p>
-      <w:pPr>
-        <w:keepNext/>
-      </w:pPr>
-      <w:r>
+        <w:rPr>
+          <w:lang w:val="fr-FR"/>
+        </w:rPr>
+      </w:pPr>
+      <w:r>
+        <w:rPr>
+          <w:lang w:val="fr-FR"/>
+        </w:rPr>
+        <w:t xml:space="preserve">MS/MS scan – parent </w:t>
+      </w:r>
+      <w:r>
+        <w:rPr>
+          <w:i/>
+          <w:lang w:val="fr-FR"/>
+        </w:rPr>
+        <w:t>m/z</w:t>
+      </w:r>
+      <w:r>
+        <w:rPr>
+          <w:lang w:val="fr-FR"/>
+        </w:rPr>
+        <w:t xml:space="preserve"> 473.90</w:t>
+      </w:r>
+    </w:p>
+    <w:p>
+      <w:pPr>
+        <w:pStyle w:val="ListParagraph"/>
+        <w:numPr>
+          <w:ilvl w:val="0"/>
+          <w:numId w:val="31"/>
+        </w:numPr>
+        <w:rPr>
+          <w:lang w:val="fr-FR"/>
+        </w:rPr>
+      </w:pPr>
+      <w:r>
+        <w:rPr>
+          <w:lang w:val="fr-FR"/>
+        </w:rPr>
+        <w:t xml:space="preserve">MS/MS scan – parent </w:t>
+      </w:r>
+      <w:r>
+        <w:rPr>
+          <w:i/>
+          <w:lang w:val="fr-FR"/>
+        </w:rPr>
+        <w:t>m/z</w:t>
+      </w:r>
+      <w:r>
+        <w:rPr>
+          <w:lang w:val="fr-FR"/>
+        </w:rPr>
+        <w:t xml:space="preserve"> 722.34</w:t>
+      </w:r>
+    </w:p>
+    <w:p>
+      <w:pPr>
+        <w:pStyle w:val="ListParagraph"/>
+        <w:numPr>
+          <w:ilvl w:val="0"/>
+          <w:numId w:val="31"/>
+        </w:numPr>
+        <w:rPr>
+          <w:lang w:val="fr-FR"/>
+        </w:rPr>
+      </w:pPr>
+      <w:r>
+        <w:rPr>
+          <w:lang w:val="fr-FR"/>
+        </w:rPr>
+        <w:t xml:space="preserve">MS/MS scan – parent </w:t>
+      </w:r>
+      <w:r>
+        <w:rPr>
+          <w:i/>
+          <w:lang w:val="fr-FR"/>
+        </w:rPr>
+        <w:t>m/z</w:t>
+      </w:r>
+      <w:r>
+        <w:rPr>
+          <w:lang w:val="fr-FR"/>
+        </w:rPr>
+        <w:t xml:space="preserve"> 653.36</w:t>
+      </w:r>
+    </w:p>
+    <w:p>
+      <w:pPr>
+        <w:pStyle w:val="ListParagraph"/>
+        <w:numPr>
+          <w:ilvl w:val="0"/>
+          <w:numId w:val="31"/>
+        </w:numPr>
+        <w:rPr>
+          <w:lang w:val="fr-FR"/>
+        </w:rPr>
+      </w:pPr>
+      <w:r>
+        <w:rPr>
+          <w:lang w:val="fr-FR"/>
+        </w:rPr>
+        <w:t xml:space="preserve">MS/MS scan – parent </w:t>
+      </w:r>
+      <w:r>
+        <w:rPr>
+          <w:i/>
+          <w:lang w:val="fr-FR"/>
+        </w:rPr>
+        <w:t>m/z</w:t>
+      </w:r>
+      <w:r>
+        <w:rPr>
+          <w:lang w:val="fr-FR"/>
+        </w:rPr>
+        <w:t xml:space="preserve"> 820.47</w:t>
+      </w:r>
+    </w:p>
+    <w:p>
+      <w:pPr>
+        <w:pStyle w:val="ListParagraph"/>
+        <w:numPr>
+          <w:ilvl w:val="0"/>
+          <w:numId w:val="31"/>
+        </w:numPr>
+        <w:rPr>
+          <w:lang w:val="fr-FR"/>
+        </w:rPr>
+      </w:pPr>
+      <w:r>
+        <w:rPr>
+          <w:lang w:val="fr-FR"/>
+        </w:rPr>
+        <w:t xml:space="preserve">MS/MS scan – parent </w:t>
+      </w:r>
+      <w:r>
+        <w:rPr>
+          <w:i/>
+          <w:lang w:val="fr-FR"/>
+        </w:rPr>
+        <w:t>m/z</w:t>
+      </w:r>
+      <w:r>
+        <w:rPr>
+          <w:lang w:val="fr-FR"/>
+        </w:rPr>
+        <w:t xml:space="preserve"> 547.32</w:t>
+      </w:r>
+    </w:p>
+    <w:p>
+      <w:pPr>
+        <w:pStyle w:val="ListParagraph"/>
+        <w:numPr>
+          <w:ilvl w:val="0"/>
+          <w:numId w:val="31"/>
+        </w:numPr>
+        <w:rPr>
+          <w:lang w:val="fr-FR"/>
+        </w:rPr>
+      </w:pPr>
+      <w:r>
+        <w:rPr>
+          <w:lang w:val="fr-FR"/>
+        </w:rPr>
+        <w:t xml:space="preserve">MS/MS scan – parent </w:t>
+      </w:r>
+      <w:r>
+        <w:rPr>
+          <w:i/>
+          <w:lang w:val="fr-FR"/>
+        </w:rPr>
+        <w:t>m/z</w:t>
+      </w:r>
+      <w:r>
+        <w:rPr>
+          <w:lang w:val="fr-FR"/>
+        </w:rPr>
+        <w:t xml:space="preserve"> 523.77</w:t>
+      </w:r>
+    </w:p>
+    <w:p>
+      <w:pPr>
+        <w:pStyle w:val="ListParagraph"/>
+        <w:numPr>
+          <w:ilvl w:val="0"/>
+          <w:numId w:val="31"/>
+        </w:numPr>
+        <w:rPr>
+          <w:lang w:val="fr-FR"/>
+        </w:rPr>
+      </w:pPr>
+      <w:r>
+        <w:rPr>
+          <w:lang w:val="fr-FR"/>
+        </w:rPr>
+        <w:t xml:space="preserve">MS/MS scan – parent </w:t>
+      </w:r>
+      <w:r>
+        <w:rPr>
+          <w:i/>
+          <w:lang w:val="fr-FR"/>
+        </w:rPr>
+        <w:t>m/z</w:t>
+      </w:r>
+      <w:r>
+        <w:rPr>
+          <w:lang w:val="fr-FR"/>
+        </w:rPr>
+        <w:t xml:space="preserve"> 563.76</w:t>
+      </w:r>
+    </w:p>
+    <w:p>
+      <w:pPr>
+        <w:pStyle w:val="ListParagraph"/>
+        <w:numPr>
+          <w:ilvl w:val="0"/>
+          <w:numId w:val="31"/>
+        </w:numPr>
+        <w:rPr>
+          <w:lang w:val="fr-FR"/>
+        </w:rPr>
+      </w:pPr>
+      <w:r>
+        <w:rPr>
+          <w:lang w:val="fr-FR"/>
+        </w:rPr>
+        <w:t xml:space="preserve">MS/MS scan – parent </w:t>
+      </w:r>
+      <w:r>
+        <w:rPr>
+          <w:i/>
+          <w:lang w:val="fr-FR"/>
+        </w:rPr>
+        <w:t>m/z</w:t>
+      </w:r>
+      <w:r>
+        <w:rPr>
+          <w:lang w:val="fr-FR"/>
+        </w:rPr>
+        <w:t xml:space="preserve"> 417.89</w:t>
+      </w:r>
+    </w:p>
+    <w:p>
+      <w:pPr>
+        <w:pStyle w:val="ListParagraph"/>
+        <w:numPr>
+          <w:ilvl w:val="0"/>
+          <w:numId w:val="31"/>
+        </w:numPr>
+        <w:rPr>
+          <w:lang w:val="fr-FR"/>
+        </w:rPr>
+      </w:pPr>
+      <w:r>
+        <w:rPr>
+          <w:lang w:val="fr-FR"/>
+        </w:rPr>
+        <w:t xml:space="preserve">MS/MS scan – parent </w:t>
+      </w:r>
+      <w:r>
+        <w:rPr>
+          <w:i/>
+          <w:lang w:val="fr-FR"/>
+        </w:rPr>
+        <w:t>m/z</w:t>
+      </w:r>
+      <w:r>
+        <w:rPr>
+          <w:lang w:val="fr-FR"/>
+        </w:rPr>
+        <w:t xml:space="preserve"> 444.55</w:t>
+      </w:r>
+    </w:p>
+    <w:p>
+      <w:r>
+        <w:t xml:space="preserve">You can use Skyline to export </w:t>
+      </w:r>
+      <w:r>
+        <w:t>PRM</w:t>
+      </w:r>
+      <w:r>
+        <w:t xml:space="preserve"> methods</w:t>
+      </w:r>
+      <w:r>
+        <w:t xml:space="preserve"> like this</w:t>
+      </w:r>
+      <w:r>
+        <w:t xml:space="preserve"> for instruments from Thermo-S</w:t>
+      </w:r>
+      <w:r>
+        <w:t>cientific, Bruker and SCIEX. For Agilent</w:t>
+      </w:r>
+      <w:r>
+        <w:t xml:space="preserve"> and Waters</w:t>
+      </w:r>
+      <w:r>
+        <w:t xml:space="preserve"> instruments and the </w:t>
+      </w:r>
+      <w:proofErr w:type="spellStart"/>
+      <w:r>
+        <w:t>Thermo</w:t>
+      </w:r>
+      <w:proofErr w:type="spellEnd"/>
+      <w:r>
+        <w:t xml:space="preserve"> Q </w:t>
+      </w:r>
+      <w:proofErr w:type="spellStart"/>
+      <w:r>
+        <w:t>Exactive</w:t>
+      </w:r>
+      <w:proofErr w:type="spellEnd"/>
+      <w:r>
+        <w:t>, Skyline can export an Isolation List</w:t>
+      </w:r>
+      <w:r>
+        <w:t>, or the PRM equivalent of a SRM transition list</w:t>
+      </w:r>
+      <w:r>
+        <w:t>.  Before exporting a method for a full-scan instrument, you must</w:t>
+      </w:r>
+      <w:r>
+        <w:t xml:space="preserve"> configure the document for full-scan data analysis.</w:t>
+      </w:r>
+    </w:p>
+    <w:p>
+      <w:r>
+        <w:t xml:space="preserve">To configure the current document for analysis of the </w:t>
+      </w:r>
+      <w:proofErr w:type="spellStart"/>
+      <w:r>
+        <w:t>Thermo</w:t>
+      </w:r>
+      <w:proofErr w:type="spellEnd"/>
+      <w:r>
+        <w:t xml:space="preserve"> raw files provided with this tutorial, perform the following steps:</w:t>
+      </w:r>
+    </w:p>
+    <w:p>
+      <w:pPr>
+        <w:pStyle w:val="ListParagraph"/>
+        <w:numPr>
+          <w:ilvl w:val="0"/>
+          <w:numId w:val="18"/>
+        </w:numPr>
+      </w:pPr>
+      <w:r>
+        <w:t xml:space="preserve">On the </w:t>
+      </w:r>
+      <w:r>
+        <w:rPr>
+          <w:b/>
+        </w:rPr>
+        <w:t>Settings</w:t>
+      </w:r>
+      <w:r>
+        <w:t xml:space="preserve"> menu, click </w:t>
+      </w:r>
+      <w:r>
+        <w:rPr>
+          <w:b/>
+        </w:rPr>
+        <w:t>Transition Settings</w:t>
+      </w:r>
+      <w:r>
+        <w:t>.</w:t>
+      </w:r>
+    </w:p>
+    <w:p>
+      <w:pPr>
+        <w:pStyle w:val="ListParagraph"/>
+        <w:numPr>
+          <w:ilvl w:val="0"/>
+          <w:numId w:val="18"/>
+        </w:numPr>
+      </w:pPr>
+      <w:r>
+        <w:t xml:space="preserve">Click the </w:t>
+      </w:r>
+      <w:r>
+        <w:rPr>
+          <w:b/>
+        </w:rPr>
+        <w:t>Full-Scan</w:t>
+      </w:r>
+      <w:r>
+        <w:t xml:space="preserve"> tab.</w:t>
+      </w:r>
+    </w:p>
+    <w:p>
+      <w:r>
+        <w:t>This document has not yet been set up for chromatogram extraction from full-scan data.  It will still work perfectly well for SRM data, but you will need to make some changes to prepare it for importing full-scan data files.  T</w:t>
+      </w:r>
+      <w:r>
+        <w:t xml:space="preserve">he </w:t>
+      </w:r>
+      <w:r>
+        <w:rPr>
+          <w:b/>
+        </w:rPr>
+        <w:t>Full-Scan</w:t>
+      </w:r>
+      <w:r>
+        <w:t xml:space="preserve"> tab will look like</w:t>
+      </w:r>
+      <w:r>
+        <w:t xml:space="preserve"> this</w:t>
+      </w:r>
+      <w:r>
+        <w:t>:</w:t>
+      </w:r>
+    </w:p>
+    <w:p>
+      <w:r>
+        <w:rPr>
+          <w:noProof/>
+        </w:rPr>
         <w:lastRenderedPageBreak/>
-        <w:t xml:space="preserve">The </w:t>
-      </w:r>
-      <w:r>
-        <w:rPr>
-          <w:b/>
-        </w:rPr>
-        <w:t>Full-Scan</w:t>
-      </w:r>
-      <w:r>
-        <w:t xml:space="preserve"> tab should now look like</w:t>
-      </w:r>
-      <w:r>
-        <w:t xml:space="preserve"> this</w:t>
-      </w:r>
-      <w:r>
-        <w:t>:</w:t>
-      </w:r>
-    </w:p>
-    <w:p>
-      <w:r>
-        <w:rPr>
-          <w:noProof/>
-        </w:rPr>
         <w:drawing>
-          <wp:inline distT="0" distB="0" distL="0" distR="0" wp14:anchorId="54DF8817" wp14:editId="7F3905EC">
+          <wp:inline distT="0" distB="0" distL="0" distR="0" wp14:anchorId="346FF5D7" wp14:editId="7B138A23">
             <wp:extent cx="3781425" cy="5734050"/>
             <wp:effectExtent l="0" t="0" r="9525" b="0"/>
-            <wp:docPr id="27" name="Picture 27"/>
+            <wp:docPr id="26" name="Picture 26"/>
             <wp:cNvGraphicFramePr>
               <a:graphicFrameLocks xmlns:a="http://schemas.openxmlformats.org/drawingml/2006/main" noChangeAspect="1"/>
             </wp:cNvGraphicFramePr>
@@ -1706,82 +1893,7 @@
     </w:p>
     <w:p>
       <w:r>
-        <w:t xml:space="preserve">Note that when both MS1 and MS/MS filtering are enabled, all precursor ion chromatograms will be extracted exclusively from MS1 </w:t>
-      </w:r>
-      <w:r>
-        <w:t>spectra</w:t>
-      </w:r>
-      <w:r>
-        <w:t>, and all fragment ion chromatograms will be extracted exclusively from MS/MS s</w:t>
-      </w:r>
-      <w:r>
-        <w:t>pectra</w:t>
-      </w:r>
-      <w:r>
-        <w:t>.  If you wanted to see how precursor ions show up in the MS/MS scans, you would have to use a document with MS1 filtering disabled.</w:t>
-      </w:r>
-    </w:p>
-    <w:p>
-      <w:r>
-        <w:t xml:space="preserve">Skyline has defaulted the </w:t>
-      </w:r>
-      <w:r>
-        <w:rPr>
-          <w:b/>
-        </w:rPr>
-        <w:t>Retention time filtering</w:t>
-      </w:r>
-      <w:r>
-        <w:t xml:space="preserve"> setting to </w:t>
-      </w:r>
-      <w:r>
-        <w:rPr>
-          <w:b/>
-        </w:rPr>
-        <w:t>Use only scans within 5 minutes of MS/MS IDs</w:t>
-      </w:r>
-      <w:r>
-        <w:t>, but this setting is highlighted in red.  If you hover the mouse cursor over the red text, you will see the tip “None of the spectral libraries in this document contain any retention times for any of the peptides in this document.”  This is warning you that</w:t>
-      </w:r>
-      <w:r>
-        <w:t xml:space="preserve"> unless you change something in your spectral libraries, despite this setting intended to narrow the length of time over which chromatograms are </w:t>
-      </w:r>
-      <w:r>
-        <w:lastRenderedPageBreak/>
-        <w:t>extracted, Skyline will have to resort to extracting chromatograms</w:t>
-      </w:r>
-      <w:r>
-        <w:t xml:space="preserve"> from all matching MS/MS spectra</w:t>
-      </w:r>
-      <w:r>
-        <w:t>, because it lacks any MS/MS IDs</w:t>
-      </w:r>
-      <w:r>
-        <w:t xml:space="preserve"> with associated retention times</w:t>
-      </w:r>
-      <w:r>
-        <w:t xml:space="preserve">.  You will, however, be importing peptide </w:t>
-      </w:r>
-      <w:r>
-        <w:t xml:space="preserve">search data derived from searching the </w:t>
-      </w:r>
-      <w:r>
-        <w:t xml:space="preserve">targeted </w:t>
-      </w:r>
-      <w:r>
-        <w:t>MS/MS s</w:t>
-      </w:r>
-      <w:r>
-        <w:t>pectra</w:t>
-      </w:r>
-      <w:r>
-        <w:t xml:space="preserve"> for this experiment</w:t>
-      </w:r>
-      <w:r>
-        <w:t>.  Do the following now to narrow the range of chromatogram extraction even a little more</w:t>
-      </w:r>
-      <w:r>
-        <w:t>:</w:t>
+        <w:t>To extract chromatograms from full-scan data, Skyline needs a little more information.</w:t>
       </w:r>
     </w:p>
     <w:p>
@@ -1789,21 +1901,20 @@
         <w:pStyle w:val="ListParagraph"/>
         <w:numPr>
           <w:ilvl w:val="0"/>
-          <w:numId w:val="36"/>
+          <w:numId w:val="19"/>
         </w:numPr>
       </w:pPr>
       <w:r>
-        <w:t>Change the extraction range from ‘5’ to ‘2’ minutes.</w:t>
-      </w:r>
-    </w:p>
-    <w:p>
-      <w:r>
-        <w:t>This can greatly reduce the size of your Skyline files, speed up import times and improve chromatogram peak picking.</w:t>
-      </w:r>
-    </w:p>
-    <w:p>
-      <w:r>
-        <w:t>To ensure that the MS/MS library spectrum matching corresponds correctly to the chromatograms Skyline will extract, you need to make sure the MS/MS resolution in the full-scan settings matches the library ion match tolerance.  For this data set, perform the following steps:</w:t>
+        <w:t xml:space="preserve">For MS1 filtering: from the </w:t>
+      </w:r>
+      <w:r>
+        <w:rPr>
+          <w:b/>
+        </w:rPr>
+        <w:t>Isotope peaks included</w:t>
+      </w:r>
+      <w:r>
+        <w:t xml:space="preserve"> drop list, choose ‘Count’.</w:t>
       </w:r>
     </w:p>
     <w:p>
@@ -1811,20 +1922,20 @@
         <w:pStyle w:val="ListParagraph"/>
         <w:numPr>
           <w:ilvl w:val="0"/>
-          <w:numId w:val="38"/>
+          <w:numId w:val="19"/>
         </w:numPr>
       </w:pPr>
       <w:r>
-        <w:t xml:space="preserve">Click the </w:t>
-      </w:r>
-      <w:r>
-        <w:rPr>
-          <w:b/>
-        </w:rPr>
-        <w:t>Library</w:t>
-      </w:r>
-      <w:r>
-        <w:t xml:space="preserve"> tab.</w:t>
+        <w:t xml:space="preserve">From the </w:t>
+      </w:r>
+      <w:r>
+        <w:rPr>
+          <w:b/>
+        </w:rPr>
+        <w:t>Precursor mass analyzer</w:t>
+      </w:r>
+      <w:r>
+        <w:t xml:space="preserve"> drop list, choose ‘QIT’.</w:t>
       </w:r>
     </w:p>
     <w:p>
@@ -1832,20 +1943,35 @@
         <w:pStyle w:val="ListParagraph"/>
         <w:numPr>
           <w:ilvl w:val="0"/>
-          <w:numId w:val="38"/>
+          <w:numId w:val="19"/>
         </w:numPr>
       </w:pPr>
       <w:r>
-        <w:t xml:space="preserve">In the </w:t>
-      </w:r>
-      <w:r>
-        <w:rPr>
-          <w:b/>
-        </w:rPr>
-        <w:t>Ion match tolerance</w:t>
-      </w:r>
-      <w:r>
-        <w:t xml:space="preserve"> field, enter ‘0.7’.</w:t>
+        <w:t xml:space="preserve">For </w:t>
+      </w:r>
+      <w:r>
+        <w:rPr>
+          <w:b/>
+        </w:rPr>
+        <w:t>MS/MS filtering</w:t>
+      </w:r>
+      <w:r>
+        <w:t xml:space="preserve"> from the </w:t>
+      </w:r>
+      <w:r>
+        <w:rPr>
+          <w:b/>
+        </w:rPr>
+        <w:t>Acquisition method</w:t>
+      </w:r>
+      <w:r>
+        <w:t xml:space="preserve"> drop list choose ‘</w:t>
+      </w:r>
+      <w:r>
+        <w:t>Targeted</w:t>
+      </w:r>
+      <w:r>
+        <w:t>’.</w:t>
       </w:r>
     </w:p>
     <w:p>
@@ -1860,10 +1986,10 @@
         <w:rPr>
           <w:b/>
         </w:rPr>
-        <w:t xml:space="preserve">Library </w:t>
-      </w:r>
-      <w:r>
-        <w:t>tab should look like</w:t>
+        <w:t>Full-Scan</w:t>
+      </w:r>
+      <w:r>
+        <w:t xml:space="preserve"> tab should now look like</w:t>
       </w:r>
       <w:r>
         <w:t xml:space="preserve"> this</w:t>
@@ -1878,10 +2004,10 @@
           <w:noProof/>
         </w:rPr>
         <w:drawing>
-          <wp:inline distT="0" distB="0" distL="0" distR="0" wp14:anchorId="6095E2D5" wp14:editId="27E958B1">
+          <wp:inline distT="0" distB="0" distL="0" distR="0" wp14:anchorId="54DF8817" wp14:editId="7F3905EC">
             <wp:extent cx="3781425" cy="5734050"/>
             <wp:effectExtent l="0" t="0" r="9525" b="0"/>
-            <wp:docPr id="30" name="Picture 30"/>
+            <wp:docPr id="27" name="Picture 27"/>
             <wp:cNvGraphicFramePr>
               <a:graphicFrameLocks xmlns:a="http://schemas.openxmlformats.org/drawingml/2006/main" noChangeAspect="1"/>
             </wp:cNvGraphicFramePr>
@@ -1916,53 +2042,79 @@
     </w:p>
     <w:p>
       <w:r>
-        <w:t>The library ion match window is now the same as the chromatogram extraction window. This can be a little more complicated with high resolution data, because the chromatogram extraction window will vary with m/z.  In the future, we hope to add a check box to force the two settings to match, but for now values between 0.05 and 0.01 usually work best for high resolution data, depending on the resolving power setting for your MS/MS mass analyzer.</w:t>
-      </w:r>
-    </w:p>
-    <w:p>
-      <w:r>
-        <w:t>B</w:t>
-      </w:r>
-      <w:r>
-        <w:t>ecause the MS1</w:t>
-      </w:r>
-      <w:r>
-        <w:t xml:space="preserve"> </w:t>
-      </w:r>
-      <w:r>
-        <w:t xml:space="preserve">full-scan </w:t>
-      </w:r>
-      <w:r>
-        <w:t xml:space="preserve">settings indicate that the single monoisotopic precursor peak should be extracted from the MS1 scans in the results files, you will want to make sure the document contains transition items for the precursor ions.  </w:t>
-      </w:r>
-      <w:r>
-        <w:t xml:space="preserve">Skyline should have already added ‘p’ (which stands for precursor) to the </w:t>
-      </w:r>
-      <w:r>
-        <w:rPr>
-          <w:b/>
-        </w:rPr>
-        <w:t xml:space="preserve">Ion </w:t>
-      </w:r>
-      <w:proofErr w:type="gramStart"/>
-      <w:r>
-        <w:rPr>
-          <w:b/>
-        </w:rPr>
-        <w:t>types</w:t>
-      </w:r>
-      <w:proofErr w:type="gramEnd"/>
-      <w:r>
-        <w:t xml:space="preserve"> field in the </w:t>
-      </w:r>
-      <w:r>
-        <w:rPr>
-          <w:b/>
-        </w:rPr>
-        <w:t>Filter</w:t>
-      </w:r>
-      <w:r>
-        <w:t xml:space="preserve"> tab, but check just to make sure</w:t>
+        <w:t xml:space="preserve">Note that when both MS1 and MS/MS filtering are enabled, all precursor ion chromatograms will be extracted exclusively from MS1 </w:t>
+      </w:r>
+      <w:r>
+        <w:t>spectra</w:t>
+      </w:r>
+      <w:r>
+        <w:t>, and all fragment ion chromatograms will be extracted exclusively from MS/MS s</w:t>
+      </w:r>
+      <w:r>
+        <w:t>pectra</w:t>
+      </w:r>
+      <w:r>
+        <w:t>.  If you wanted to see how precursor ions show up in the MS/MS scans, you would have to use a document with MS1 filtering disabled.</w:t>
+      </w:r>
+    </w:p>
+    <w:p>
+      <w:r>
+        <w:t xml:space="preserve">Skyline has defaulted the </w:t>
+      </w:r>
+      <w:r>
+        <w:rPr>
+          <w:b/>
+        </w:rPr>
+        <w:t>Retention time filtering</w:t>
+      </w:r>
+      <w:r>
+        <w:t xml:space="preserve"> setting to </w:t>
+      </w:r>
+      <w:r>
+        <w:rPr>
+          <w:b/>
+        </w:rPr>
+        <w:t>Use only scans within 5 minutes of MS/MS IDs</w:t>
+      </w:r>
+      <w:r>
+        <w:t>, but this setting is highlighted in red.  If you hover the mouse cursor over the red text, you will see the tip “None of the spectral libraries in this document contain any retention times for any of the peptides in this document.”  This is warning you that</w:t>
+      </w:r>
+      <w:r>
+        <w:t xml:space="preserve"> unless you change something in your spectral libraries, despite this setting intended to narrow the length of time over which chromatograms are </w:t>
+      </w:r>
+      <w:r>
+        <w:lastRenderedPageBreak/>
+        <w:t>extracted, Skyline will have to resort to extracting chromatograms</w:t>
+      </w:r>
+      <w:r>
+        <w:t xml:space="preserve"> from all matching MS/MS spectra</w:t>
+      </w:r>
+      <w:r>
+        <w:t>, because it lacks any MS/MS IDs</w:t>
+      </w:r>
+      <w:r>
+        <w:t xml:space="preserve"> with associated retention times</w:t>
+      </w:r>
+      <w:r>
+        <w:t xml:space="preserve">.  You will, however, be importing peptide </w:t>
+      </w:r>
+      <w:r>
+        <w:t xml:space="preserve">search data derived from searching the </w:t>
+      </w:r>
+      <w:r>
+        <w:t xml:space="preserve">targeted </w:t>
+      </w:r>
+      <w:r>
+        <w:t>MS/MS s</w:t>
+      </w:r>
+      <w:r>
+        <w:t>pectra</w:t>
+      </w:r>
+      <w:r>
+        <w:t xml:space="preserve"> for this experiment</w:t>
+      </w:r>
+      <w:r>
+        <w:t>.  Do the following now to narrow the range of chromatogram extraction even a little more</w:t>
       </w:r>
       <w:r>
         <w:t>:</w:t>
@@ -1973,38 +2125,81 @@
         <w:pStyle w:val="ListParagraph"/>
         <w:numPr>
           <w:ilvl w:val="0"/>
-          <w:numId w:val="20"/>
+          <w:numId w:val="36"/>
         </w:numPr>
       </w:pPr>
       <w:r>
+        <w:t>Change the extraction range from ‘5’ to ‘2’ minutes.</w:t>
+      </w:r>
+    </w:p>
+    <w:p>
+      <w:r>
+        <w:t>This can greatly reduce the size of your Skyline files, speed up import times and improve chromatogram peak picking.</w:t>
+      </w:r>
+    </w:p>
+    <w:p>
+      <w:r>
+        <w:t>To ensure that the MS/MS library spectrum matching corresponds correctly to the chromatograms Skyline will extract, you need to make sure the MS/MS resolution in the full-scan settings matches the library ion match tolerance.  For this data set, perform the following steps:</w:t>
+      </w:r>
+    </w:p>
+    <w:p>
+      <w:pPr>
+        <w:pStyle w:val="ListParagraph"/>
+        <w:numPr>
+          <w:ilvl w:val="0"/>
+          <w:numId w:val="38"/>
+        </w:numPr>
+      </w:pPr>
+      <w:r>
+        <w:t xml:space="preserve">Click the </w:t>
+      </w:r>
+      <w:r>
+        <w:rPr>
+          <w:b/>
+        </w:rPr>
+        <w:t>Library</w:t>
+      </w:r>
+      <w:r>
+        <w:t xml:space="preserve"> tab.</w:t>
+      </w:r>
+    </w:p>
+    <w:p>
+      <w:pPr>
+        <w:pStyle w:val="ListParagraph"/>
+        <w:numPr>
+          <w:ilvl w:val="0"/>
+          <w:numId w:val="38"/>
+        </w:numPr>
+      </w:pPr>
+      <w:r>
+        <w:t xml:space="preserve">In the </w:t>
+      </w:r>
+      <w:r>
+        <w:rPr>
+          <w:b/>
+        </w:rPr>
+        <w:t>Ion match tolerance</w:t>
+      </w:r>
+      <w:r>
+        <w:t xml:space="preserve"> field, enter ‘0.7’.</w:t>
+      </w:r>
+    </w:p>
+    <w:p>
+      <w:pPr>
+        <w:keepNext/>
+      </w:pPr>
+      <w:r>
         <w:lastRenderedPageBreak/>
-        <w:t xml:space="preserve">Click the </w:t>
-      </w:r>
-      <w:r>
-        <w:rPr>
-          <w:b/>
-        </w:rPr>
-        <w:t>Filter</w:t>
-      </w:r>
-      <w:r>
-        <w:t xml:space="preserve"> tab.</w:t>
-      </w:r>
-    </w:p>
-    <w:p>
-      <w:pPr>
-        <w:keepNext/>
-      </w:pPr>
-      <w:r>
         <w:t xml:space="preserve">The </w:t>
       </w:r>
       <w:r>
         <w:rPr>
           <w:b/>
         </w:rPr>
-        <w:t>Filter</w:t>
-      </w:r>
-      <w:r>
-        <w:t xml:space="preserve"> tab should now look like</w:t>
+        <w:t xml:space="preserve">Library </w:t>
+      </w:r>
+      <w:r>
+        <w:t>tab should look like</w:t>
       </w:r>
       <w:r>
         <w:t xml:space="preserve"> this</w:t>
@@ -2019,10 +2214,10 @@
           <w:noProof/>
         </w:rPr>
         <w:drawing>
-          <wp:inline distT="0" distB="0" distL="0" distR="0" wp14:anchorId="1DF2B38C" wp14:editId="0F7B02AF">
+          <wp:inline distT="0" distB="0" distL="0" distR="0" wp14:anchorId="6095E2D5" wp14:editId="27E958B1">
             <wp:extent cx="3781425" cy="5734050"/>
             <wp:effectExtent l="0" t="0" r="9525" b="0"/>
-            <wp:docPr id="37" name="Picture 37"/>
+            <wp:docPr id="30" name="Picture 30"/>
             <wp:cNvGraphicFramePr>
               <a:graphicFrameLocks xmlns:a="http://schemas.openxmlformats.org/drawingml/2006/main" noChangeAspect="1"/>
             </wp:cNvGraphicFramePr>
@@ -2056,6 +2251,147 @@
       </w:r>
     </w:p>
     <w:p>
+      <w:r>
+        <w:t>The library ion match window is now the same as the chromatogram extraction window. This can be a little more complicated with high resolution data, because the chromatogram extraction window will vary with m/z.  In the future, we hope to add a check box to force the two settings to match, but for now values between 0.05 and 0.01 usually work best for high resolution data, depending on the resolving power setting for your MS/MS mass analyzer.</w:t>
+      </w:r>
+    </w:p>
+    <w:p>
+      <w:r>
+        <w:t>B</w:t>
+      </w:r>
+      <w:r>
+        <w:t>ecause the MS1</w:t>
+      </w:r>
+      <w:r>
+        <w:t xml:space="preserve"> </w:t>
+      </w:r>
+      <w:r>
+        <w:t xml:space="preserve">full-scan </w:t>
+      </w:r>
+      <w:r>
+        <w:t xml:space="preserve">settings indicate that the single monoisotopic precursor peak should be extracted from the MS1 scans in the results files, you will want to make sure the document contains transition items for the precursor ions.  </w:t>
+      </w:r>
+      <w:r>
+        <w:t xml:space="preserve">Skyline should have already added ‘p’ (which stands for precursor) to the </w:t>
+      </w:r>
+      <w:r>
+        <w:rPr>
+          <w:b/>
+        </w:rPr>
+        <w:t xml:space="preserve">Ion </w:t>
+      </w:r>
+      <w:proofErr w:type="gramStart"/>
+      <w:r>
+        <w:rPr>
+          <w:b/>
+        </w:rPr>
+        <w:t>types</w:t>
+      </w:r>
+      <w:proofErr w:type="gramEnd"/>
+      <w:r>
+        <w:t xml:space="preserve"> field in the </w:t>
+      </w:r>
+      <w:r>
+        <w:rPr>
+          <w:b/>
+        </w:rPr>
+        <w:t>Filter</w:t>
+      </w:r>
+      <w:r>
+        <w:t xml:space="preserve"> tab, but check just to make sure</w:t>
+      </w:r>
+      <w:r>
+        <w:t>:</w:t>
+      </w:r>
+    </w:p>
+    <w:p>
+      <w:pPr>
+        <w:pStyle w:val="ListParagraph"/>
+        <w:numPr>
+          <w:ilvl w:val="0"/>
+          <w:numId w:val="20"/>
+        </w:numPr>
+      </w:pPr>
+      <w:r>
+        <w:lastRenderedPageBreak/>
+        <w:t xml:space="preserve">Click the </w:t>
+      </w:r>
+      <w:r>
+        <w:rPr>
+          <w:b/>
+        </w:rPr>
+        <w:t>Filter</w:t>
+      </w:r>
+      <w:r>
+        <w:t xml:space="preserve"> tab.</w:t>
+      </w:r>
+    </w:p>
+    <w:p>
+      <w:pPr>
+        <w:keepNext/>
+      </w:pPr>
+      <w:r>
+        <w:t xml:space="preserve">The </w:t>
+      </w:r>
+      <w:r>
+        <w:rPr>
+          <w:b/>
+        </w:rPr>
+        <w:t>Filter</w:t>
+      </w:r>
+      <w:r>
+        <w:t xml:space="preserve"> tab should now look like</w:t>
+      </w:r>
+      <w:r>
+        <w:t xml:space="preserve"> this</w:t>
+      </w:r>
+      <w:r>
+        <w:t>:</w:t>
+      </w:r>
+    </w:p>
+    <w:p>
+      <w:r>
+        <w:rPr>
+          <w:noProof/>
+        </w:rPr>
+        <w:drawing>
+          <wp:inline distT="0" distB="0" distL="0" distR="0" wp14:anchorId="1DF2B38C" wp14:editId="0F7B02AF">
+            <wp:extent cx="3781425" cy="5734050"/>
+            <wp:effectExtent l="0" t="0" r="9525" b="0"/>
+            <wp:docPr id="37" name="Picture 37"/>
+            <wp:cNvGraphicFramePr>
+              <a:graphicFrameLocks xmlns:a="http://schemas.openxmlformats.org/drawingml/2006/main" noChangeAspect="1"/>
+            </wp:cNvGraphicFramePr>
+            <a:graphic xmlns:a="http://schemas.openxmlformats.org/drawingml/2006/main">
+              <a:graphicData uri="http://schemas.openxmlformats.org/drawingml/2006/picture">
+                <pic:pic xmlns:pic="http://schemas.openxmlformats.org/drawingml/2006/picture">
+                  <pic:nvPicPr>
+                    <pic:cNvPr id="1" name=""/>
+                    <pic:cNvPicPr/>
+                  </pic:nvPicPr>
+                  <pic:blipFill>
+                    <a:blip r:embed="rId19"/>
+                    <a:stretch>
+                      <a:fillRect/>
+                    </a:stretch>
+                  </pic:blipFill>
+                  <pic:spPr>
+                    <a:xfrm>
+                      <a:off x="0" y="0"/>
+                      <a:ext cx="3781425" cy="5734050"/>
+                    </a:xfrm>
+                    <a:prstGeom prst="rect">
+                      <a:avLst/>
+                    </a:prstGeom>
+                  </pic:spPr>
+                </pic:pic>
+              </a:graphicData>
+            </a:graphic>
+          </wp:inline>
+        </w:drawing>
+      </w:r>
+    </w:p>
+    <w:p>
       <w:pPr>
         <w:pStyle w:val="ListParagraph"/>
         <w:numPr>
@@ -2190,7 +2526,7 @@
                     </pic:cNvPicPr>
                   </pic:nvPicPr>
                   <pic:blipFill>
-                    <a:blip r:embed="rId19">
+                    <a:blip r:embed="rId20">
                       <a:extLst>
                         <a:ext uri="{28A0092B-C50C-407E-A947-70E740481C1C}">
                           <a14:useLocalDpi xmlns:a14="http://schemas.microsoft.com/office/drawing/2010/main" val="0"/>
@@ -2538,7 +2874,7 @@
                     <pic:cNvPicPr/>
                   </pic:nvPicPr>
                   <pic:blipFill>
-                    <a:blip r:embed="rId20"/>
+                    <a:blip r:embed="rId21"/>
                     <a:stretch>
                       <a:fillRect/>
                     </a:stretch>
@@ -2743,7 +3079,7 @@
                     </pic:cNvPicPr>
                   </pic:nvPicPr>
                   <pic:blipFill>
-                    <a:blip r:embed="rId21">
+                    <a:blip r:embed="rId22">
                       <a:extLst>
                         <a:ext uri="{28A0092B-C50C-407E-A947-70E740481C1C}">
                           <a14:useLocalDpi xmlns:a14="http://schemas.microsoft.com/office/drawing/2010/main" val="0"/>
@@ -2801,7 +3137,7 @@
                     <pic:cNvPicPr/>
                   </pic:nvPicPr>
                   <pic:blipFill>
-                    <a:blip r:embed="rId22"/>
+                    <a:blip r:embed="rId23"/>
                     <a:stretch>
                       <a:fillRect/>
                     </a:stretch>
@@ -3148,131 +3484,6 @@
             <wp:extent cx="5943600" cy="4276725"/>
             <wp:effectExtent l="0" t="0" r="0" b="9525"/>
             <wp:docPr id="46" name="Picture 46"/>
-            <wp:cNvGraphicFramePr>
-              <a:graphicFrameLocks xmlns:a="http://schemas.openxmlformats.org/drawingml/2006/main" noChangeAspect="1"/>
-            </wp:cNvGraphicFramePr>
-            <a:graphic xmlns:a="http://schemas.openxmlformats.org/drawingml/2006/main">
-              <a:graphicData uri="http://schemas.openxmlformats.org/drawingml/2006/picture">
-                <pic:pic xmlns:pic="http://schemas.openxmlformats.org/drawingml/2006/picture">
-                  <pic:nvPicPr>
-                    <pic:cNvPr id="1" name=""/>
-                    <pic:cNvPicPr/>
-                  </pic:nvPicPr>
-                  <pic:blipFill>
-                    <a:blip r:embed="rId23"/>
-                    <a:stretch>
-                      <a:fillRect/>
-                    </a:stretch>
-                  </pic:blipFill>
-                  <pic:spPr>
-                    <a:xfrm>
-                      <a:off x="0" y="0"/>
-                      <a:ext cx="5943600" cy="4276725"/>
-                    </a:xfrm>
-                    <a:prstGeom prst="rect">
-                      <a:avLst/>
-                    </a:prstGeom>
-                  </pic:spPr>
-                </pic:pic>
-              </a:graphicData>
-            </a:graphic>
-          </wp:inline>
-        </w:drawing>
-      </w:r>
-    </w:p>
-    <w:p>
-      <w:pPr>
-        <w:pStyle w:val="ListParagraph"/>
-        <w:numPr>
-          <w:ilvl w:val="0"/>
-          <w:numId w:val="23"/>
-        </w:numPr>
-      </w:pPr>
-      <w:r>
-        <w:t xml:space="preserve">Click the </w:t>
-      </w:r>
-      <w:r>
-        <w:rPr>
-          <w:b/>
-        </w:rPr>
-        <w:t>Preview</w:t>
-      </w:r>
-      <w:r>
-        <w:t xml:space="preserve"> button.</w:t>
-      </w:r>
-    </w:p>
-    <w:p>
-      <w:pPr>
-        <w:pStyle w:val="ListParagraph"/>
-        <w:numPr>
-          <w:ilvl w:val="0"/>
-          <w:numId w:val="23"/>
-        </w:numPr>
-      </w:pPr>
-      <w:r>
-        <w:t xml:space="preserve">In the </w:t>
-      </w:r>
-      <w:r>
-        <w:rPr>
-          <w:b/>
-        </w:rPr>
-        <w:t xml:space="preserve">Preview </w:t>
-      </w:r>
-      <w:r>
-        <w:rPr>
-          <w:b/>
-        </w:rPr>
-        <w:t xml:space="preserve">New </w:t>
-      </w:r>
-      <w:r>
-        <w:rPr>
-          <w:b/>
-        </w:rPr>
-        <w:t>Report</w:t>
-      </w:r>
-      <w:r>
-        <w:t xml:space="preserve"> form, click the ‘Precursor</w:t>
-      </w:r>
-      <w:r>
-        <w:t xml:space="preserve"> </w:t>
-      </w:r>
-      <w:proofErr w:type="spellStart"/>
-      <w:r>
-        <w:t>Mz</w:t>
-      </w:r>
-      <w:proofErr w:type="spellEnd"/>
-      <w:r>
-        <w:t>’ column header.</w:t>
-      </w:r>
-    </w:p>
-    <w:p>
-      <w:pPr>
-        <w:keepNext/>
-      </w:pPr>
-      <w:r>
-        <w:lastRenderedPageBreak/>
-        <w:t xml:space="preserve">The </w:t>
-      </w:r>
-      <w:r>
-        <w:rPr>
-          <w:b/>
-        </w:rPr>
-        <w:t>Preview Report</w:t>
-      </w:r>
-      <w:r>
-        <w:t xml:space="preserve"> form should now look like this:</w:t>
-      </w:r>
-    </w:p>
-    <w:p>
-      <w:r>
-        <w:rPr>
-          <w:noProof/>
-        </w:rPr>
-        <w:drawing>
-          <wp:inline distT="0" distB="0" distL="0" distR="0" wp14:anchorId="1DCEEC83" wp14:editId="1069D2C1">
-            <wp:extent cx="4248150" cy="3076575"/>
-            <wp:effectExtent l="0" t="0" r="0" b="9525"/>
-            <wp:docPr id="51" name="Picture 51"/>
             <wp:cNvGraphicFramePr>
               <a:graphicFrameLocks xmlns:a="http://schemas.openxmlformats.org/drawingml/2006/main" noChangeAspect="1"/>
             </wp:cNvGraphicFramePr>
@@ -3292,7 +3503,7 @@
                   <pic:spPr>
                     <a:xfrm>
                       <a:off x="0" y="0"/>
-                      <a:ext cx="4248150" cy="3076575"/>
+                      <a:ext cx="5943600" cy="4276725"/>
                     </a:xfrm>
                     <a:prstGeom prst="rect">
                       <a:avLst/>
@@ -3306,80 +3517,24 @@
       </w:r>
     </w:p>
     <w:p>
-      <w:r>
-        <w:t xml:space="preserve">With the precursor </w:t>
-      </w:r>
-      <w:r>
-        <w:rPr>
-          <w:i/>
-        </w:rPr>
-        <w:t>m/z</w:t>
-      </w:r>
-      <w:r>
-        <w:t xml:space="preserve"> values presented in this form, it should not take long to set up a </w:t>
-      </w:r>
-      <w:r>
-        <w:t>PRM</w:t>
-      </w:r>
-      <w:r>
-        <w:t xml:space="preserve"> method for this document, even on an instrument that currently lacks direct method export support.</w:t>
-      </w:r>
-      <w:r>
-        <w:t xml:space="preserve">  In fact, the original method for the data you are about to inspect was created in this way.</w:t>
-      </w:r>
-      <w:r>
-        <w:t xml:space="preserve">  Note, however, that more and more </w:t>
-      </w:r>
-      <w:r>
-        <w:t>PRM</w:t>
-      </w:r>
-      <w:r>
-        <w:t xml:space="preserve"> experiments are becoming as reliant on scheduled acquisition as SRM, for which the scheduling algorithms in Skyline quickly become invaluable.</w:t>
-      </w:r>
-    </w:p>
-    <w:p>
-      <w:pPr>
-        <w:pStyle w:val="Heading1"/>
-      </w:pPr>
-      <w:r>
-        <w:t>Importing and Inspecting Full-Scan Data</w:t>
-      </w:r>
-    </w:p>
-    <w:p>
-      <w:r>
-        <w:t>To import</w:t>
-      </w:r>
-      <w:r>
-        <w:t xml:space="preserve"> both the peptide search results and</w:t>
-      </w:r>
-      <w:r>
-        <w:t xml:space="preserve"> the two raw data files collected on a </w:t>
-      </w:r>
-      <w:proofErr w:type="spellStart"/>
-      <w:r>
-        <w:t>Thermo</w:t>
-      </w:r>
-      <w:proofErr w:type="spellEnd"/>
-      <w:r>
-        <w:t xml:space="preserve"> LTQ</w:t>
-      </w:r>
-      <w:r>
-        <w:t xml:space="preserve"> </w:t>
-      </w:r>
-      <w:r>
-        <w:t>for this document, perform the following steps:</w:t>
-      </w:r>
-    </w:p>
-    <w:p>
       <w:pPr>
         <w:pStyle w:val="ListParagraph"/>
         <w:numPr>
           <w:ilvl w:val="0"/>
-          <w:numId w:val="24"/>
+          <w:numId w:val="23"/>
         </w:numPr>
       </w:pPr>
       <w:r>
-        <w:t>Press the Esc key until all forms have been dismissed, and only the Skyline main window remains.</w:t>
+        <w:t xml:space="preserve">Click the </w:t>
+      </w:r>
+      <w:r>
+        <w:rPr>
+          <w:b/>
+        </w:rPr>
+        <w:t>Preview</w:t>
+      </w:r>
+      <w:r>
+        <w:t xml:space="preserve"> button.</w:t>
       </w:r>
     </w:p>
     <w:p>
@@ -3387,38 +3542,43 @@
         <w:pStyle w:val="ListParagraph"/>
         <w:numPr>
           <w:ilvl w:val="0"/>
-          <w:numId w:val="24"/>
+          <w:numId w:val="23"/>
         </w:numPr>
       </w:pPr>
       <w:r>
-        <w:t xml:space="preserve">On the </w:t>
-      </w:r>
-      <w:r>
-        <w:rPr>
-          <w:b/>
-        </w:rPr>
-        <w:t>File</w:t>
-      </w:r>
-      <w:r>
-        <w:t xml:space="preserve"> menu, choose </w:t>
-      </w:r>
-      <w:r>
-        <w:rPr>
-          <w:b/>
-        </w:rPr>
-        <w:t>Import</w:t>
-      </w:r>
-      <w:r>
-        <w:t xml:space="preserve"> and click </w:t>
-      </w:r>
-      <w:r>
-        <w:rPr>
-          <w:b/>
-        </w:rPr>
-        <w:t>Peptide Search</w:t>
-      </w:r>
-      <w:r>
-        <w:t>.</w:t>
+        <w:t xml:space="preserve">In the </w:t>
+      </w:r>
+      <w:r>
+        <w:rPr>
+          <w:b/>
+        </w:rPr>
+        <w:t xml:space="preserve">Preview </w:t>
+      </w:r>
+      <w:r>
+        <w:rPr>
+          <w:b/>
+        </w:rPr>
+        <w:t xml:space="preserve">New </w:t>
+      </w:r>
+      <w:r>
+        <w:rPr>
+          <w:b/>
+        </w:rPr>
+        <w:t>Report</w:t>
+      </w:r>
+      <w:r>
+        <w:t xml:space="preserve"> form, click the ‘Precursor</w:t>
+      </w:r>
+      <w:r>
+        <w:t xml:space="preserve"> </w:t>
+      </w:r>
+      <w:proofErr w:type="spellStart"/>
+      <w:r>
+        <w:t>Mz</w:t>
+      </w:r>
+      <w:proofErr w:type="spellEnd"/>
+      <w:r>
+        <w:t>’ column header.</w:t>
       </w:r>
     </w:p>
     <w:p>
@@ -3427,13 +3587,16 @@
       </w:pPr>
       <w:r>
         <w:lastRenderedPageBreak/>
-        <w:t>Skyline presents a wizard form that looks like</w:t>
-      </w:r>
-      <w:r>
-        <w:t xml:space="preserve"> this</w:t>
-      </w:r>
-      <w:r>
-        <w:t>:</w:t>
+        <w:t xml:space="preserve">The </w:t>
+      </w:r>
+      <w:r>
+        <w:rPr>
+          <w:b/>
+        </w:rPr>
+        <w:t>Preview Report</w:t>
+      </w:r>
+      <w:r>
+        <w:t xml:space="preserve"> form should now look like this:</w:t>
       </w:r>
     </w:p>
     <w:p>
@@ -3442,10 +3605,10 @@
           <w:noProof/>
         </w:rPr>
         <w:drawing>
-          <wp:inline distT="0" distB="0" distL="0" distR="0" wp14:anchorId="31FE7AAA" wp14:editId="31BB199A">
-            <wp:extent cx="3848100" cy="5514975"/>
+          <wp:inline distT="0" distB="0" distL="0" distR="0" wp14:anchorId="1DCEEC83" wp14:editId="1069D2C1">
+            <wp:extent cx="4248150" cy="3076575"/>
             <wp:effectExtent l="0" t="0" r="0" b="9525"/>
-            <wp:docPr id="52" name="Picture 52"/>
+            <wp:docPr id="51" name="Picture 51"/>
             <wp:cNvGraphicFramePr>
               <a:graphicFrameLocks xmlns:a="http://schemas.openxmlformats.org/drawingml/2006/main" noChangeAspect="1"/>
             </wp:cNvGraphicFramePr>
@@ -3465,7 +3628,7 @@
                   <pic:spPr>
                     <a:xfrm>
                       <a:off x="0" y="0"/>
-                      <a:ext cx="3848100" cy="5514975"/>
+                      <a:ext cx="4248150" cy="3076575"/>
                     </a:xfrm>
                     <a:prstGeom prst="rect">
                       <a:avLst/>
@@ -3480,7 +3643,67 @@
     </w:p>
     <w:p>
       <w:r>
-        <w:t>The first page of this form can be used to build a spectral library for your Skyline document.  To do this now, perform the following steps:</w:t>
+        <w:t xml:space="preserve">With the precursor </w:t>
+      </w:r>
+      <w:r>
+        <w:rPr>
+          <w:i/>
+        </w:rPr>
+        <w:t>m/z</w:t>
+      </w:r>
+      <w:r>
+        <w:t xml:space="preserve"> values presented in this form, it should not take long to set up a </w:t>
+      </w:r>
+      <w:r>
+        <w:t>PRM</w:t>
+      </w:r>
+      <w:r>
+        <w:t xml:space="preserve"> method for this document, even on an instrument that currently lacks direct method export support.</w:t>
+      </w:r>
+      <w:r>
+        <w:t xml:space="preserve">  In fact, the original method for the data you are about to inspect was created in this way.</w:t>
+      </w:r>
+      <w:r>
+        <w:t xml:space="preserve">  Note, however, that more and more </w:t>
+      </w:r>
+      <w:r>
+        <w:t>PRM</w:t>
+      </w:r>
+      <w:r>
+        <w:t xml:space="preserve"> experiments are becoming as reliant on scheduled acquisition as SRM, for which the scheduling algorithms in Skyline quickly become invaluable.</w:t>
+      </w:r>
+    </w:p>
+    <w:p>
+      <w:pPr>
+        <w:pStyle w:val="Heading1"/>
+      </w:pPr>
+      <w:r>
+        <w:t>Importing and Inspecting Full-Scan Data</w:t>
+      </w:r>
+    </w:p>
+    <w:p>
+      <w:r>
+        <w:t>To import</w:t>
+      </w:r>
+      <w:r>
+        <w:t xml:space="preserve"> both the peptide search results and</w:t>
+      </w:r>
+      <w:r>
+        <w:t xml:space="preserve"> the two raw data files collected on a </w:t>
+      </w:r>
+      <w:proofErr w:type="spellStart"/>
+      <w:r>
+        <w:t>Thermo</w:t>
+      </w:r>
+      <w:proofErr w:type="spellEnd"/>
+      <w:r>
+        <w:t xml:space="preserve"> LTQ</w:t>
+      </w:r>
+      <w:r>
+        <w:t xml:space="preserve"> </w:t>
+      </w:r>
+      <w:r>
+        <w:t>for this document, perform the following steps:</w:t>
       </w:r>
     </w:p>
     <w:p>
@@ -3492,25 +3715,7 @@
         </w:numPr>
       </w:pPr>
       <w:r>
-        <w:t>In</w:t>
-      </w:r>
-      <w:r>
-        <w:t xml:space="preserve"> </w:t>
-      </w:r>
-      <w:r>
-        <w:t xml:space="preserve">the </w:t>
-      </w:r>
-      <w:r>
-        <w:rPr>
-          <w:b/>
-        </w:rPr>
-        <w:t>Cut-off score</w:t>
-      </w:r>
-      <w:r>
-        <w:t xml:space="preserve"> field, enter ‘0.99’</w:t>
-      </w:r>
-      <w:r>
-        <w:t>.</w:t>
+        <w:t>Press the Esc key until all forms have been dismissed, and only the Skyline main window remains.</w:t>
       </w:r>
     </w:p>
     <w:p>
@@ -3522,58 +3727,31 @@
         </w:numPr>
       </w:pPr>
       <w:r>
-        <w:t xml:space="preserve">Check the </w:t>
-      </w:r>
-      <w:r>
-        <w:rPr>
-          <w:b/>
-        </w:rPr>
-        <w:t>Filter for document peptides</w:t>
-      </w:r>
-      <w:r>
-        <w:t xml:space="preserve"> checkbox to keep only spectra that identify the peptides in your document.</w:t>
-      </w:r>
-    </w:p>
-    <w:p>
-      <w:pPr>
-        <w:pStyle w:val="ListParagraph"/>
-        <w:numPr>
-          <w:ilvl w:val="0"/>
-          <w:numId w:val="24"/>
-        </w:numPr>
-      </w:pPr>
-      <w:r>
-        <w:t xml:space="preserve">Click the </w:t>
-      </w:r>
-      <w:r>
-        <w:rPr>
-          <w:b/>
-        </w:rPr>
-        <w:t>Add Files</w:t>
-      </w:r>
-      <w:r>
-        <w:t xml:space="preserve"> button in the </w:t>
-      </w:r>
-      <w:r>
-        <w:rPr>
-          <w:b/>
-        </w:rPr>
-        <w:t>Import Peptide Search</w:t>
-      </w:r>
-      <w:r>
-        <w:t xml:space="preserve"> form.</w:t>
-      </w:r>
-    </w:p>
-    <w:p>
-      <w:pPr>
-        <w:pStyle w:val="ListParagraph"/>
-        <w:numPr>
-          <w:ilvl w:val="0"/>
-          <w:numId w:val="24"/>
-        </w:numPr>
-      </w:pPr>
-      <w:r>
-        <w:t>Navigate into the ‘search’ subfolder of the ‘Low Res’ folder</w:t>
+        <w:t xml:space="preserve">On the </w:t>
+      </w:r>
+      <w:r>
+        <w:rPr>
+          <w:b/>
+        </w:rPr>
+        <w:t>File</w:t>
+      </w:r>
+      <w:r>
+        <w:t xml:space="preserve"> menu, choose </w:t>
+      </w:r>
+      <w:r>
+        <w:rPr>
+          <w:b/>
+        </w:rPr>
+        <w:t>Import</w:t>
+      </w:r>
+      <w:r>
+        <w:t xml:space="preserve"> and click </w:t>
+      </w:r>
+      <w:r>
+        <w:rPr>
+          <w:b/>
+        </w:rPr>
+        <w:t>Peptide Search</w:t>
       </w:r>
       <w:r>
         <w:t>.</w:t>
@@ -3581,74 +3759,11 @@
     </w:p>
     <w:p>
       <w:pPr>
-        <w:pStyle w:val="ListParagraph"/>
-        <w:numPr>
-          <w:ilvl w:val="0"/>
-          <w:numId w:val="24"/>
-        </w:numPr>
-      </w:pPr>
-      <w:r>
-        <w:t xml:space="preserve">Type ‘*.xml’ in the </w:t>
-      </w:r>
-      <w:r>
-        <w:rPr>
-          <w:b/>
-        </w:rPr>
-        <w:t>File name</w:t>
-      </w:r>
-      <w:r>
-        <w:t xml:space="preserve"> field.</w:t>
-      </w:r>
-    </w:p>
-    <w:p>
-      <w:pPr>
-        <w:pStyle w:val="ListParagraph"/>
-        <w:numPr>
-          <w:ilvl w:val="0"/>
-          <w:numId w:val="24"/>
-        </w:numPr>
-      </w:pPr>
-      <w:r>
-        <w:t>Hold the Ctrl key and click on the two files in this folder ending in .perc.xml.</w:t>
-      </w:r>
-    </w:p>
-    <w:p>
-      <w:pPr>
-        <w:pStyle w:val="ListParagraph"/>
-        <w:numPr>
-          <w:ilvl w:val="0"/>
-          <w:numId w:val="24"/>
-        </w:numPr>
-      </w:pPr>
-      <w:r>
-        <w:t xml:space="preserve">Click the </w:t>
-      </w:r>
-      <w:r>
-        <w:rPr>
-          <w:b/>
-        </w:rPr>
-        <w:t>Open</w:t>
-      </w:r>
-      <w:r>
-        <w:t xml:space="preserve"> button in the </w:t>
-      </w:r>
-      <w:r>
-        <w:rPr>
-          <w:b/>
-        </w:rPr>
-        <w:t>Add Input Files</w:t>
-      </w:r>
-      <w:r>
-        <w:t xml:space="preserve"> form.</w:t>
-      </w:r>
-    </w:p>
-    <w:p>
-      <w:pPr>
         <w:keepNext/>
       </w:pPr>
       <w:r>
         <w:lastRenderedPageBreak/>
-        <w:t>The form should now look like</w:t>
+        <w:t>Skyline presents a wizard form that looks like</w:t>
       </w:r>
       <w:r>
         <w:t xml:space="preserve"> this</w:t>
@@ -3663,10 +3778,10 @@
           <w:noProof/>
         </w:rPr>
         <w:drawing>
-          <wp:inline distT="0" distB="0" distL="0" distR="0" wp14:anchorId="7B8F4AA4" wp14:editId="17624D98">
+          <wp:inline distT="0" distB="0" distL="0" distR="0" wp14:anchorId="31FE7AAA" wp14:editId="31BB199A">
             <wp:extent cx="3848100" cy="5514975"/>
             <wp:effectExtent l="0" t="0" r="0" b="9525"/>
-            <wp:docPr id="56" name="Picture 56"/>
+            <wp:docPr id="52" name="Picture 52"/>
             <wp:cNvGraphicFramePr>
               <a:graphicFrameLocks xmlns:a="http://schemas.openxmlformats.org/drawingml/2006/main" noChangeAspect="1"/>
             </wp:cNvGraphicFramePr>
@@ -3700,51 +3815,167 @@
       </w:r>
     </w:p>
     <w:p>
+      <w:r>
+        <w:t>The first page of this form can be used to build a spectral library for your Skyline document.  To do this now, perform the following steps:</w:t>
+      </w:r>
+    </w:p>
+    <w:p>
       <w:pPr>
         <w:pStyle w:val="ListParagraph"/>
         <w:numPr>
           <w:ilvl w:val="0"/>
-          <w:numId w:val="37"/>
+          <w:numId w:val="24"/>
         </w:numPr>
       </w:pPr>
       <w:r>
+        <w:t>In</w:t>
+      </w:r>
+      <w:r>
+        <w:t xml:space="preserve"> </w:t>
+      </w:r>
+      <w:r>
+        <w:t xml:space="preserve">the </w:t>
+      </w:r>
+      <w:r>
+        <w:rPr>
+          <w:b/>
+        </w:rPr>
+        <w:t>Cut-off score</w:t>
+      </w:r>
+      <w:r>
+        <w:t xml:space="preserve"> field, enter ‘0.99’</w:t>
+      </w:r>
+      <w:r>
+        <w:t>.</w:t>
+      </w:r>
+    </w:p>
+    <w:p>
+      <w:pPr>
+        <w:pStyle w:val="ListParagraph"/>
+        <w:numPr>
+          <w:ilvl w:val="0"/>
+          <w:numId w:val="24"/>
+        </w:numPr>
+      </w:pPr>
+      <w:r>
+        <w:t xml:space="preserve">Check the </w:t>
+      </w:r>
+      <w:r>
+        <w:rPr>
+          <w:b/>
+        </w:rPr>
+        <w:t>Filter for document peptides</w:t>
+      </w:r>
+      <w:r>
+        <w:t xml:space="preserve"> checkbox to keep only spectra that identify the peptides in your document.</w:t>
+      </w:r>
+    </w:p>
+    <w:p>
+      <w:pPr>
+        <w:pStyle w:val="ListParagraph"/>
+        <w:numPr>
+          <w:ilvl w:val="0"/>
+          <w:numId w:val="24"/>
+        </w:numPr>
+      </w:pPr>
+      <w:r>
         <w:t xml:space="preserve">Click the </w:t>
       </w:r>
       <w:r>
         <w:rPr>
           <w:b/>
         </w:rPr>
-        <w:t>Next</w:t>
-      </w:r>
-      <w:r>
-        <w:t xml:space="preserve"> button.</w:t>
-      </w:r>
-    </w:p>
-    <w:p>
-      <w:r>
-        <w:t xml:space="preserve">Skyline begins building a spectral library from the results of a </w:t>
-      </w:r>
-      <w:proofErr w:type="spellStart"/>
-      <w:r>
-        <w:t>Sequest</w:t>
-      </w:r>
-      <w:proofErr w:type="spellEnd"/>
-      <w:r>
-        <w:t xml:space="preserve">/Percolator peptide search performed on the </w:t>
-      </w:r>
-      <w:r>
-        <w:t>PRM</w:t>
-      </w:r>
-      <w:r>
-        <w:t xml:space="preserve"> data for this experiment, presenting you with a progress form as it does this.  When Skyline has completed this step, it searches for any raw data files around the peptide search spectrum source files or the Skyline document, and in this case, it finds two matching </w:t>
-      </w:r>
-      <w:proofErr w:type="spellStart"/>
-      <w:r>
-        <w:t>Thermo</w:t>
-      </w:r>
-      <w:proofErr w:type="spellEnd"/>
-      <w:r>
-        <w:t xml:space="preserve"> raw files.  If it could not find matching data files, you would be asked to locate them.</w:t>
+        <w:t>Add Files</w:t>
+      </w:r>
+      <w:r>
+        <w:t xml:space="preserve"> button in the </w:t>
+      </w:r>
+      <w:r>
+        <w:rPr>
+          <w:b/>
+        </w:rPr>
+        <w:t>Import Peptide Search</w:t>
+      </w:r>
+      <w:r>
+        <w:t xml:space="preserve"> form.</w:t>
+      </w:r>
+    </w:p>
+    <w:p>
+      <w:pPr>
+        <w:pStyle w:val="ListParagraph"/>
+        <w:numPr>
+          <w:ilvl w:val="0"/>
+          <w:numId w:val="24"/>
+        </w:numPr>
+      </w:pPr>
+      <w:r>
+        <w:t>Navigate into the ‘search’ subfolder of the ‘Low Res’ folder</w:t>
+      </w:r>
+      <w:r>
+        <w:t>.</w:t>
+      </w:r>
+    </w:p>
+    <w:p>
+      <w:pPr>
+        <w:pStyle w:val="ListParagraph"/>
+        <w:numPr>
+          <w:ilvl w:val="0"/>
+          <w:numId w:val="24"/>
+        </w:numPr>
+      </w:pPr>
+      <w:r>
+        <w:t xml:space="preserve">Type ‘*.xml’ in the </w:t>
+      </w:r>
+      <w:r>
+        <w:rPr>
+          <w:b/>
+        </w:rPr>
+        <w:t>File name</w:t>
+      </w:r>
+      <w:r>
+        <w:t xml:space="preserve"> field.</w:t>
+      </w:r>
+    </w:p>
+    <w:p>
+      <w:pPr>
+        <w:pStyle w:val="ListParagraph"/>
+        <w:numPr>
+          <w:ilvl w:val="0"/>
+          <w:numId w:val="24"/>
+        </w:numPr>
+      </w:pPr>
+      <w:r>
+        <w:t>Hold the Ctrl key and click on the two files in this folder ending in .perc.xml.</w:t>
+      </w:r>
+    </w:p>
+    <w:p>
+      <w:pPr>
+        <w:pStyle w:val="ListParagraph"/>
+        <w:numPr>
+          <w:ilvl w:val="0"/>
+          <w:numId w:val="24"/>
+        </w:numPr>
+      </w:pPr>
+      <w:r>
+        <w:t xml:space="preserve">Click the </w:t>
+      </w:r>
+      <w:r>
+        <w:rPr>
+          <w:b/>
+        </w:rPr>
+        <w:t>Open</w:t>
+      </w:r>
+      <w:r>
+        <w:t xml:space="preserve"> button in the </w:t>
+      </w:r>
+      <w:r>
+        <w:rPr>
+          <w:b/>
+        </w:rPr>
+        <w:t>Add Input Files</w:t>
+      </w:r>
+      <w:r>
+        <w:t xml:space="preserve"> form.</w:t>
       </w:r>
     </w:p>
     <w:p>
@@ -3753,7 +3984,13 @@
       </w:pPr>
       <w:r>
         <w:lastRenderedPageBreak/>
-        <w:t>The wizard form should now look like the following, showing you the files Skyline will use for chromatogram extraction:</w:t>
+        <w:t>The form should now look like</w:t>
+      </w:r>
+      <w:r>
+        <w:t xml:space="preserve"> this</w:t>
+      </w:r>
+      <w:r>
+        <w:t>:</w:t>
       </w:r>
     </w:p>
     <w:p>
@@ -3762,10 +3999,10 @@
           <w:noProof/>
         </w:rPr>
         <w:drawing>
-          <wp:inline distT="0" distB="0" distL="0" distR="0" wp14:anchorId="5F5C72DC" wp14:editId="5A1F8C10">
+          <wp:inline distT="0" distB="0" distL="0" distR="0" wp14:anchorId="7B8F4AA4" wp14:editId="17624D98">
             <wp:extent cx="3848100" cy="5514975"/>
             <wp:effectExtent l="0" t="0" r="0" b="9525"/>
-            <wp:docPr id="58" name="Picture 58"/>
+            <wp:docPr id="56" name="Picture 56"/>
             <wp:cNvGraphicFramePr>
               <a:graphicFrameLocks xmlns:a="http://schemas.openxmlformats.org/drawingml/2006/main" noChangeAspect="1"/>
             </wp:cNvGraphicFramePr>
@@ -3820,12 +4057,39 @@
       </w:r>
     </w:p>
     <w:p>
+      <w:r>
+        <w:t xml:space="preserve">Skyline begins building a spectral library from the results of a </w:t>
+      </w:r>
+      <w:proofErr w:type="spellStart"/>
+      <w:r>
+        <w:t>Sequest</w:t>
+      </w:r>
+      <w:proofErr w:type="spellEnd"/>
+      <w:r>
+        <w:t xml:space="preserve">/Percolator peptide search performed on the </w:t>
+      </w:r>
+      <w:r>
+        <w:t>PRM</w:t>
+      </w:r>
+      <w:r>
+        <w:t xml:space="preserve"> data for this experiment, presenting you with a progress form as it does this.  When Skyline has completed this step, it searches for any raw data files around the peptide search spectrum source files or the Skyline document, and in this case, it finds two matching </w:t>
+      </w:r>
+      <w:proofErr w:type="spellStart"/>
+      <w:r>
+        <w:t>Thermo</w:t>
+      </w:r>
+      <w:proofErr w:type="spellEnd"/>
+      <w:r>
+        <w:t xml:space="preserve"> raw files.  If it could not find matching data files, you would be asked to locate them.</w:t>
+      </w:r>
+    </w:p>
+    <w:p>
       <w:pPr>
         <w:keepNext/>
       </w:pPr>
       <w:r>
         <w:lastRenderedPageBreak/>
-        <w:t>Skyline detects that these long file names have a common prefix and suffix and offers to remove them for you, showing a form like this:</w:t>
+        <w:t>The wizard form should now look like the following, showing you the files Skyline will use for chromatogram extraction:</w:t>
       </w:r>
     </w:p>
     <w:p>
@@ -3834,10 +4098,10 @@
           <w:noProof/>
         </w:rPr>
         <w:drawing>
-          <wp:inline distT="0" distB="0" distL="0" distR="0" wp14:anchorId="525E5A9F" wp14:editId="41BA31AE">
-            <wp:extent cx="2886075" cy="4543425"/>
-            <wp:effectExtent l="0" t="0" r="9525" b="9525"/>
-            <wp:docPr id="61" name="Picture 61"/>
+          <wp:inline distT="0" distB="0" distL="0" distR="0" wp14:anchorId="5F5C72DC" wp14:editId="5A1F8C10">
+            <wp:extent cx="3848100" cy="5514975"/>
+            <wp:effectExtent l="0" t="0" r="0" b="9525"/>
+            <wp:docPr id="58" name="Picture 58"/>
             <wp:cNvGraphicFramePr>
               <a:graphicFrameLocks xmlns:a="http://schemas.openxmlformats.org/drawingml/2006/main" noChangeAspect="1"/>
             </wp:cNvGraphicFramePr>
@@ -3857,6 +4121,78 @@
                   <pic:spPr>
                     <a:xfrm>
                       <a:off x="0" y="0"/>
+                      <a:ext cx="3848100" cy="5514975"/>
+                    </a:xfrm>
+                    <a:prstGeom prst="rect">
+                      <a:avLst/>
+                    </a:prstGeom>
+                  </pic:spPr>
+                </pic:pic>
+              </a:graphicData>
+            </a:graphic>
+          </wp:inline>
+        </w:drawing>
+      </w:r>
+    </w:p>
+    <w:p>
+      <w:pPr>
+        <w:pStyle w:val="ListParagraph"/>
+        <w:numPr>
+          <w:ilvl w:val="0"/>
+          <w:numId w:val="37"/>
+        </w:numPr>
+      </w:pPr>
+      <w:r>
+        <w:t xml:space="preserve">Click the </w:t>
+      </w:r>
+      <w:r>
+        <w:rPr>
+          <w:b/>
+        </w:rPr>
+        <w:t>Next</w:t>
+      </w:r>
+      <w:r>
+        <w:t xml:space="preserve"> button.</w:t>
+      </w:r>
+    </w:p>
+    <w:p>
+      <w:pPr>
+        <w:keepNext/>
+      </w:pPr>
+      <w:r>
+        <w:lastRenderedPageBreak/>
+        <w:t>Skyline detects that these long file names have a common prefix and suffix and offers to remove them for you, showing a form like this:</w:t>
+      </w:r>
+    </w:p>
+    <w:p>
+      <w:r>
+        <w:rPr>
+          <w:noProof/>
+        </w:rPr>
+        <w:drawing>
+          <wp:inline distT="0" distB="0" distL="0" distR="0" wp14:anchorId="525E5A9F" wp14:editId="41BA31AE">
+            <wp:extent cx="2886075" cy="4543425"/>
+            <wp:effectExtent l="0" t="0" r="9525" b="9525"/>
+            <wp:docPr id="61" name="Picture 61"/>
+            <wp:cNvGraphicFramePr>
+              <a:graphicFrameLocks xmlns:a="http://schemas.openxmlformats.org/drawingml/2006/main" noChangeAspect="1"/>
+            </wp:cNvGraphicFramePr>
+            <a:graphic xmlns:a="http://schemas.openxmlformats.org/drawingml/2006/main">
+              <a:graphicData uri="http://schemas.openxmlformats.org/drawingml/2006/picture">
+                <pic:pic xmlns:pic="http://schemas.openxmlformats.org/drawingml/2006/picture">
+                  <pic:nvPicPr>
+                    <pic:cNvPr id="1" name=""/>
+                    <pic:cNvPicPr/>
+                  </pic:nvPicPr>
+                  <pic:blipFill>
+                    <a:blip r:embed="rId29"/>
+                    <a:stretch>
+                      <a:fillRect/>
+                    </a:stretch>
+                  </pic:blipFill>
+                  <pic:spPr>
+                    <a:xfrm>
+                      <a:off x="0" y="0"/>
                       <a:ext cx="2886075" cy="4543425"/>
                     </a:xfrm>
                     <a:prstGeom prst="rect">
@@ -3906,7 +4242,7 @@
       <w:r>
         <w:t xml:space="preserve"> </w:t>
       </w:r>
-      <w:hyperlink r:id="rId29" w:history="1">
+      <w:hyperlink r:id="rId30" w:history="1">
         <w:r>
           <w:rPr>
             <w:rStyle w:val="Hyperlink"/>
@@ -4008,151 +4344,6 @@
             <wp:extent cx="5943600" cy="3375660"/>
             <wp:effectExtent l="0" t="0" r="0" b="0"/>
             <wp:docPr id="62" name="Picture 62"/>
-            <wp:cNvGraphicFramePr>
-              <a:graphicFrameLocks xmlns:a="http://schemas.openxmlformats.org/drawingml/2006/main" noChangeAspect="1"/>
-            </wp:cNvGraphicFramePr>
-            <a:graphic xmlns:a="http://schemas.openxmlformats.org/drawingml/2006/main">
-              <a:graphicData uri="http://schemas.openxmlformats.org/drawingml/2006/picture">
-                <pic:pic xmlns:pic="http://schemas.openxmlformats.org/drawingml/2006/picture">
-                  <pic:nvPicPr>
-                    <pic:cNvPr id="1" name=""/>
-                    <pic:cNvPicPr/>
-                  </pic:nvPicPr>
-                  <pic:blipFill>
-                    <a:blip r:embed="rId30"/>
-                    <a:stretch>
-                      <a:fillRect/>
-                    </a:stretch>
-                  </pic:blipFill>
-                  <pic:spPr>
-                    <a:xfrm>
-                      <a:off x="0" y="0"/>
-                      <a:ext cx="5943600" cy="3375660"/>
-                    </a:xfrm>
-                    <a:prstGeom prst="rect">
-                      <a:avLst/>
-                    </a:prstGeom>
-                  </pic:spPr>
-                </pic:pic>
-              </a:graphicData>
-            </a:graphic>
-          </wp:inline>
-        </w:drawing>
-      </w:r>
-    </w:p>
-    <w:p>
-      <w:pPr>
-        <w:pStyle w:val="Heading1"/>
-      </w:pPr>
-      <w:r>
-        <w:t>Reviewing the Data</w:t>
-      </w:r>
-    </w:p>
-    <w:p>
-      <w:r>
-        <w:t xml:space="preserve">While the targeted chromatograms are being extracted and analyzed for peaks, you can do the following to prepare for </w:t>
-      </w:r>
-      <w:r>
-        <w:t>viewing the extracted chromatograms:</w:t>
-      </w:r>
-    </w:p>
-    <w:p>
-      <w:pPr>
-        <w:pStyle w:val="ListParagraph"/>
-        <w:numPr>
-          <w:ilvl w:val="0"/>
-          <w:numId w:val="26"/>
-        </w:numPr>
-      </w:pPr>
-      <w:r>
-        <w:t xml:space="preserve">On the </w:t>
-      </w:r>
-      <w:r>
-        <w:rPr>
-          <w:b/>
-        </w:rPr>
-        <w:t>View</w:t>
-      </w:r>
-      <w:r>
-        <w:t xml:space="preserve"> menu, choose </w:t>
-      </w:r>
-      <w:r>
-        <w:rPr>
-          <w:b/>
-        </w:rPr>
-        <w:t>Arrange Graphs</w:t>
-      </w:r>
-      <w:r>
-        <w:t xml:space="preserve"> and click </w:t>
-      </w:r>
-      <w:r>
-        <w:rPr>
-          <w:b/>
-        </w:rPr>
-        <w:t>Tiled</w:t>
-      </w:r>
-      <w:r>
-        <w:t xml:space="preserve"> (Ctrl-T).</w:t>
-      </w:r>
-    </w:p>
-    <w:p>
-      <w:pPr>
-        <w:pStyle w:val="ListParagraph"/>
-        <w:numPr>
-          <w:ilvl w:val="0"/>
-          <w:numId w:val="26"/>
-        </w:numPr>
-      </w:pPr>
-      <w:r>
-        <w:t xml:space="preserve">On the </w:t>
-      </w:r>
-      <w:r>
-        <w:rPr>
-          <w:b/>
-        </w:rPr>
-        <w:t>Edit</w:t>
-      </w:r>
-      <w:r>
-        <w:t xml:space="preserve"> menu, choose </w:t>
-      </w:r>
-      <w:r>
-        <w:rPr>
-          <w:b/>
-        </w:rPr>
-        <w:t>Collapse All</w:t>
-      </w:r>
-      <w:r>
-        <w:t xml:space="preserve"> and click </w:t>
-      </w:r>
-      <w:r>
-        <w:rPr>
-          <w:b/>
-        </w:rPr>
-        <w:t>Precursors</w:t>
-      </w:r>
-      <w:r>
-        <w:t xml:space="preserve"> (Ctrl-Shift-W).</w:t>
-      </w:r>
-    </w:p>
-    <w:p>
-      <w:pPr>
-        <w:keepNext/>
-      </w:pPr>
-      <w:r>
-        <w:lastRenderedPageBreak/>
-        <w:t>When the import has completed, the Skyline window should look something like this:</w:t>
-      </w:r>
-    </w:p>
-    <w:p>
-      <w:r>
-        <w:rPr>
-          <w:noProof/>
-        </w:rPr>
-        <w:drawing>
-          <wp:inline distT="0" distB="0" distL="0" distR="0" wp14:anchorId="5F11EBF0" wp14:editId="383F9202">
-            <wp:extent cx="5943600" cy="3138170"/>
-            <wp:effectExtent l="0" t="0" r="0" b="5080"/>
-            <wp:docPr id="66" name="Picture 66"/>
             <wp:cNvGraphicFramePr>
               <a:graphicFrameLocks xmlns:a="http://schemas.openxmlformats.org/drawingml/2006/main" noChangeAspect="1"/>
             </wp:cNvGraphicFramePr>
@@ -4172,6 +4363,151 @@
                   <pic:spPr>
                     <a:xfrm>
                       <a:off x="0" y="0"/>
+                      <a:ext cx="5943600" cy="3375660"/>
+                    </a:xfrm>
+                    <a:prstGeom prst="rect">
+                      <a:avLst/>
+                    </a:prstGeom>
+                  </pic:spPr>
+                </pic:pic>
+              </a:graphicData>
+            </a:graphic>
+          </wp:inline>
+        </w:drawing>
+      </w:r>
+    </w:p>
+    <w:p>
+      <w:pPr>
+        <w:pStyle w:val="Heading1"/>
+      </w:pPr>
+      <w:r>
+        <w:t>Reviewing the Data</w:t>
+      </w:r>
+    </w:p>
+    <w:p>
+      <w:r>
+        <w:t xml:space="preserve">While the targeted chromatograms are being extracted and analyzed for peaks, you can do the following to prepare for </w:t>
+      </w:r>
+      <w:r>
+        <w:t>viewing the extracted chromatograms:</w:t>
+      </w:r>
+    </w:p>
+    <w:p>
+      <w:pPr>
+        <w:pStyle w:val="ListParagraph"/>
+        <w:numPr>
+          <w:ilvl w:val="0"/>
+          <w:numId w:val="26"/>
+        </w:numPr>
+      </w:pPr>
+      <w:r>
+        <w:t xml:space="preserve">On the </w:t>
+      </w:r>
+      <w:r>
+        <w:rPr>
+          <w:b/>
+        </w:rPr>
+        <w:t>View</w:t>
+      </w:r>
+      <w:r>
+        <w:t xml:space="preserve"> menu, choose </w:t>
+      </w:r>
+      <w:r>
+        <w:rPr>
+          <w:b/>
+        </w:rPr>
+        <w:t>Arrange Graphs</w:t>
+      </w:r>
+      <w:r>
+        <w:t xml:space="preserve"> and click </w:t>
+      </w:r>
+      <w:r>
+        <w:rPr>
+          <w:b/>
+        </w:rPr>
+        <w:t>Tiled</w:t>
+      </w:r>
+      <w:r>
+        <w:t xml:space="preserve"> (Ctrl-T).</w:t>
+      </w:r>
+    </w:p>
+    <w:p>
+      <w:pPr>
+        <w:pStyle w:val="ListParagraph"/>
+        <w:numPr>
+          <w:ilvl w:val="0"/>
+          <w:numId w:val="26"/>
+        </w:numPr>
+      </w:pPr>
+      <w:r>
+        <w:t xml:space="preserve">On the </w:t>
+      </w:r>
+      <w:r>
+        <w:rPr>
+          <w:b/>
+        </w:rPr>
+        <w:t>Edit</w:t>
+      </w:r>
+      <w:r>
+        <w:t xml:space="preserve"> menu, choose </w:t>
+      </w:r>
+      <w:r>
+        <w:rPr>
+          <w:b/>
+        </w:rPr>
+        <w:t>Collapse All</w:t>
+      </w:r>
+      <w:r>
+        <w:t xml:space="preserve"> and click </w:t>
+      </w:r>
+      <w:r>
+        <w:rPr>
+          <w:b/>
+        </w:rPr>
+        <w:t>Precursors</w:t>
+      </w:r>
+      <w:r>
+        <w:t xml:space="preserve"> (Ctrl-Shift-W).</w:t>
+      </w:r>
+    </w:p>
+    <w:p>
+      <w:pPr>
+        <w:keepNext/>
+      </w:pPr>
+      <w:r>
+        <w:lastRenderedPageBreak/>
+        <w:t>When the import has completed, the Skyline window should look something like this:</w:t>
+      </w:r>
+    </w:p>
+    <w:p>
+      <w:r>
+        <w:rPr>
+          <w:noProof/>
+        </w:rPr>
+        <w:drawing>
+          <wp:inline distT="0" distB="0" distL="0" distR="0" wp14:anchorId="5F11EBF0" wp14:editId="383F9202">
+            <wp:extent cx="5943600" cy="3138170"/>
+            <wp:effectExtent l="0" t="0" r="0" b="5080"/>
+            <wp:docPr id="66" name="Picture 66"/>
+            <wp:cNvGraphicFramePr>
+              <a:graphicFrameLocks xmlns:a="http://schemas.openxmlformats.org/drawingml/2006/main" noChangeAspect="1"/>
+            </wp:cNvGraphicFramePr>
+            <a:graphic xmlns:a="http://schemas.openxmlformats.org/drawingml/2006/main">
+              <a:graphicData uri="http://schemas.openxmlformats.org/drawingml/2006/picture">
+                <pic:pic xmlns:pic="http://schemas.openxmlformats.org/drawingml/2006/picture">
+                  <pic:nvPicPr>
+                    <pic:cNvPr id="1" name=""/>
+                    <pic:cNvPicPr/>
+                  </pic:nvPicPr>
+                  <pic:blipFill>
+                    <a:blip r:embed="rId32"/>
+                    <a:stretch>
+                      <a:fillRect/>
+                    </a:stretch>
+                  </pic:blipFill>
+                  <pic:spPr>
+                    <a:xfrm>
+                      <a:off x="0" y="0"/>
                       <a:ext cx="5943600" cy="3138170"/>
                     </a:xfrm>
                     <a:prstGeom prst="rect">
@@ -4313,7 +4649,7 @@
                     </pic:cNvPicPr>
                   </pic:nvPicPr>
                   <pic:blipFill>
-                    <a:blip r:embed="rId32">
+                    <a:blip r:embed="rId33">
                       <a:extLst>
                         <a:ext uri="{28A0092B-C50C-407E-A947-70E740481C1C}">
                           <a14:useLocalDpi xmlns:a14="http://schemas.microsoft.com/office/drawing/2010/main" val="0"/>
@@ -4418,7 +4754,7 @@
                     </pic:cNvPicPr>
                   </pic:nvPicPr>
                   <pic:blipFill>
-                    <a:blip r:embed="rId33">
+                    <a:blip r:embed="rId34">
                       <a:extLst>
                         <a:ext uri="{28A0092B-C50C-407E-A947-70E740481C1C}">
                           <a14:useLocalDpi xmlns:a14="http://schemas.microsoft.com/office/drawing/2010/main" val="0"/>
@@ -4560,7 +4896,7 @@
                     </pic:cNvPicPr>
                   </pic:nvPicPr>
                   <pic:blipFill>
-                    <a:blip r:embed="rId34">
+                    <a:blip r:embed="rId35">
                       <a:extLst>
                         <a:ext uri="{28A0092B-C50C-407E-A947-70E740481C1C}">
                           <a14:useLocalDpi xmlns:a14="http://schemas.microsoft.com/office/drawing/2010/main" val="0"/>
@@ -4825,7 +5161,7 @@
                     </pic:cNvPicPr>
                   </pic:nvPicPr>
                   <pic:blipFill>
-                    <a:blip r:embed="rId35">
+                    <a:blip r:embed="rId36">
                       <a:extLst>
                         <a:ext uri="{28A0092B-C50C-407E-A947-70E740481C1C}">
                           <a14:useLocalDpi xmlns:a14="http://schemas.microsoft.com/office/drawing/2010/main" val="0"/>
@@ -5059,7 +5395,7 @@
                     </pic:cNvPicPr>
                   </pic:nvPicPr>
                   <pic:blipFill>
-                    <a:blip r:embed="rId36">
+                    <a:blip r:embed="rId37">
                       <a:extLst>
                         <a:ext uri="{28A0092B-C50C-407E-A947-70E740481C1C}">
                           <a14:useLocalDpi xmlns:a14="http://schemas.microsoft.com/office/drawing/2010/main" val="0"/>
@@ -5272,7 +5608,7 @@
                     </pic:cNvPicPr>
                   </pic:nvPicPr>
                   <pic:blipFill>
-                    <a:blip r:embed="rId37">
+                    <a:blip r:embed="rId38">
                       <a:extLst>
                         <a:ext uri="{28A0092B-C50C-407E-A947-70E740481C1C}">
                           <a14:useLocalDpi xmlns:a14="http://schemas.microsoft.com/office/drawing/2010/main" val="0"/>
@@ -5434,7 +5770,7 @@
                     </pic:cNvPicPr>
                   </pic:nvPicPr>
                   <pic:blipFill>
-                    <a:blip r:embed="rId38">
+                    <a:blip r:embed="rId39">
                       <a:extLst>
                         <a:ext uri="{28A0092B-C50C-407E-A947-70E740481C1C}">
                           <a14:useLocalDpi xmlns:a14="http://schemas.microsoft.com/office/drawing/2010/main" val="0"/>
@@ -5750,7 +6086,7 @@
                     </pic:cNvPicPr>
                   </pic:nvPicPr>
                   <pic:blipFill>
-                    <a:blip r:embed="rId39">
+                    <a:blip r:embed="rId40">
                       <a:extLst>
                         <a:ext uri="{28A0092B-C50C-407E-A947-70E740481C1C}">
                           <a14:useLocalDpi xmlns:a14="http://schemas.microsoft.com/office/drawing/2010/main" val="0"/>
@@ -5806,7 +6142,7 @@
                     </pic:cNvPicPr>
                   </pic:nvPicPr>
                   <pic:blipFill>
-                    <a:blip r:embed="rId40">
+                    <a:blip r:embed="rId41">
                       <a:extLst>
                         <a:ext uri="{28A0092B-C50C-407E-A947-70E740481C1C}">
                           <a14:useLocalDpi xmlns:a14="http://schemas.microsoft.com/office/drawing/2010/main" val="0"/>
@@ -5959,7 +6295,7 @@
                     <pic:cNvPicPr/>
                   </pic:nvPicPr>
                   <pic:blipFill>
-                    <a:blip r:embed="rId41"/>
+                    <a:blip r:embed="rId42"/>
                     <a:stretch>
                       <a:fillRect/>
                     </a:stretch>
@@ -6357,7 +6693,7 @@
                     <pic:cNvPicPr/>
                   </pic:nvPicPr>
                   <pic:blipFill>
-                    <a:blip r:embed="rId42"/>
+                    <a:blip r:embed="rId43"/>
                     <a:stretch>
                       <a:fillRect/>
                     </a:stretch>
@@ -6563,7 +6899,7 @@
                     </pic:cNvPicPr>
                   </pic:nvPicPr>
                   <pic:blipFill>
-                    <a:blip r:embed="rId43">
+                    <a:blip r:embed="rId44">
                       <a:extLst>
                         <a:ext uri="{28A0092B-C50C-407E-A947-70E740481C1C}">
                           <a14:useLocalDpi xmlns:a14="http://schemas.microsoft.com/office/drawing/2010/main" val="0"/>
@@ -6928,7 +7264,7 @@
                     <pic:cNvPicPr/>
                   </pic:nvPicPr>
                   <pic:blipFill>
-                    <a:blip r:embed="rId44"/>
+                    <a:blip r:embed="rId45"/>
                     <a:stretch>
                       <a:fillRect/>
                     </a:stretch>
@@ -7046,7 +7382,7 @@
                     </pic:cNvPicPr>
                   </pic:nvPicPr>
                   <pic:blipFill>
-                    <a:blip r:embed="rId45">
+                    <a:blip r:embed="rId46">
                       <a:extLst>
                         <a:ext uri="{28A0092B-C50C-407E-A947-70E740481C1C}">
                           <a14:useLocalDpi xmlns:a14="http://schemas.microsoft.com/office/drawing/2010/main" val="0"/>
@@ -7153,7 +7489,7 @@
                     </pic:cNvPicPr>
                   </pic:nvPicPr>
                   <pic:blipFill>
-                    <a:blip r:embed="rId46">
+                    <a:blip r:embed="rId47">
                       <a:extLst>
                         <a:ext uri="{28A0092B-C50C-407E-A947-70E740481C1C}">
                           <a14:useLocalDpi xmlns:a14="http://schemas.microsoft.com/office/drawing/2010/main" val="0"/>
@@ -7382,7 +7718,7 @@
                     </pic:cNvPicPr>
                   </pic:nvPicPr>
                   <pic:blipFill>
-                    <a:blip r:embed="rId47">
+                    <a:blip r:embed="rId48">
                       <a:extLst>
                         <a:ext uri="{28A0092B-C50C-407E-A947-70E740481C1C}">
                           <a14:useLocalDpi xmlns:a14="http://schemas.microsoft.com/office/drawing/2010/main" val="0"/>
@@ -7701,7 +8037,7 @@
                     </pic:cNvPicPr>
                   </pic:nvPicPr>
                   <pic:blipFill>
-                    <a:blip r:embed="rId48">
+                    <a:blip r:embed="rId49">
                       <a:extLst>
                         <a:ext uri="{28A0092B-C50C-407E-A947-70E740481C1C}">
                           <a14:useLocalDpi xmlns:a14="http://schemas.microsoft.com/office/drawing/2010/main" val="0"/>
@@ -7836,7 +8172,7 @@
                     <pic:cNvPicPr/>
                   </pic:nvPicPr>
                   <pic:blipFill>
-                    <a:blip r:embed="rId49"/>
+                    <a:blip r:embed="rId50"/>
                     <a:stretch>
                       <a:fillRect/>
                     </a:stretch>
@@ -7898,7 +8234,7 @@
                     </pic:cNvPicPr>
                   </pic:nvPicPr>
                   <pic:blipFill>
-                    <a:blip r:embed="rId50">
+                    <a:blip r:embed="rId51">
                       <a:extLst>
                         <a:ext uri="{28A0092B-C50C-407E-A947-70E740481C1C}">
                           <a14:useLocalDpi xmlns:a14="http://schemas.microsoft.com/office/drawing/2010/main" val="0"/>
@@ -7934,8 +8270,6 @@
       <w:r>
         <w:t>If you review each of the 5 peptides again, you will see that the relative intensities of the concentration points are very similar to what you saw with the product ion comparisons.</w:t>
       </w:r>
-      <w:bookmarkStart w:id="0" w:name="_GoBack"/>
-      <w:bookmarkEnd w:id="0"/>
     </w:p>
     <w:p>
       <w:pPr>
@@ -8187,7 +8521,7 @@
       </w:r>
     </w:p>
     <w:sectPr>
-      <w:footerReference w:type="default" r:id="rId51"/>
+      <w:footerReference w:type="default" r:id="rId52"/>
       <w:pgSz w:w="12240" w:h="15840"/>
       <w:pgMar w:top="1440" w:right="1440" w:bottom="1440" w:left="1440" w:header="720" w:footer="720" w:gutter="0"/>
       <w:cols w:space="720"/>
@@ -8242,7 +8576,7 @@
       <w:rPr>
         <w:noProof/>
       </w:rPr>
-      <w:t>34</w:t>
+      <w:t>21</w:t>
     </w:r>
     <w:r>
       <w:fldChar w:fldCharType="end"/>
@@ -13987,7 +14321,6 @@
   <w:style w:type="character" w:default="1" w:styleId="DefaultParagraphFont">
     <w:name w:val="Default Paragraph Font"/>
     <w:uiPriority w:val="1"/>
-    <w:semiHidden/>
     <w:unhideWhenUsed/>
   </w:style>
   <w:style w:type="table" w:default="1" w:styleId="TableNormal">
@@ -14588,7 +14921,7 @@
 </file>
 
 <file path=customXml/itemProps1.xml><?xml version="1.0" encoding="utf-8"?>
-<ds:datastoreItem xmlns:ds="http://schemas.openxmlformats.org/officeDocument/2006/customXml" ds:itemID="{DE0929C3-B071-4C36-B984-C4CF4EB10BCF}">
+<ds:datastoreItem xmlns:ds="http://schemas.openxmlformats.org/officeDocument/2006/customXml" ds:itemID="{07C8E36D-C46A-4359-90C3-42A83AC00560}">
   <ds:schemaRefs>
     <ds:schemaRef ds:uri="http://schemas.openxmlformats.org/officeDocument/2006/bibliography"/>
   </ds:schemaRefs>

</xml_diff>

<commit_message>
Hide "Targeted" from the list of available Full Scan Acquisition Methods, unless it is the currently chosen option. Make it so that Targeted displays as "Targeted (obsolete)". Change TargetedMsmsTutorialTest to use "PRM" instead of "Targeted". Update text of Skyline PRM.docx to use "PRM" instead of "Targeted" (screenshots not updated)
</commit_message>
<xml_diff>
--- a/pwiz_tools/Skyline/Documentation/Tutorials/Skyline PRM.docx
+++ b/pwiz_tools/Skyline/Documentation/Tutorials/Skyline PRM.docx
@@ -1,6 +1,6 @@
 
 <file path=word/document.xml><?xml version="1.0" encoding="utf-8"?>
-<w:document xmlns:wpc="http://schemas.microsoft.com/office/word/2010/wordprocessingCanvas" xmlns:cx="http://schemas.microsoft.com/office/drawing/2014/chartex" xmlns:cx1="http://schemas.microsoft.com/office/drawing/2015/9/8/chartex" xmlns:cx2="http://schemas.microsoft.com/office/drawing/2015/10/21/chartex" xmlns:cx3="http://schemas.microsoft.com/office/drawing/2016/5/9/chartex" xmlns:cx4="http://schemas.microsoft.com/office/drawing/2016/5/10/chartex" xmlns:cx5="http://schemas.microsoft.com/office/drawing/2016/5/11/chartex" xmlns:cx6="http://schemas.microsoft.com/office/drawing/2016/5/12/chartex" xmlns:cx7="http://schemas.microsoft.com/office/drawing/2016/5/13/chartex" xmlns:cx8="http://schemas.microsoft.com/office/drawing/2016/5/14/chartex" xmlns:mc="http://schemas.openxmlformats.org/markup-compatibility/2006" xmlns:aink="http://schemas.microsoft.com/office/drawing/2016/ink" xmlns:am3d="http://schemas.microsoft.com/office/drawing/2017/model3d" xmlns:o="urn:schemas-microsoft-com:office:office" xmlns:r="http://schemas.openxmlformats.org/officeDocument/2006/relationships" xmlns:m="http://schemas.openxmlformats.org/officeDocument/2006/math" xmlns:v="urn:schemas-microsoft-com:vml" xmlns:wp14="http://schemas.microsoft.com/office/word/2010/wordprocessingDrawing" xmlns:wp="http://schemas.openxmlformats.org/drawingml/2006/wordprocessingDrawing" xmlns:w10="urn:schemas-microsoft-com:office:word" xmlns:w="http://schemas.openxmlformats.org/wordprocessingml/2006/main" xmlns:w14="http://schemas.microsoft.com/office/word/2010/wordml" xmlns:w15="http://schemas.microsoft.com/office/word/2012/wordml" xmlns:w16cex="http://schemas.microsoft.com/office/word/2018/wordml/cex" xmlns:w16cid="http://schemas.microsoft.com/office/word/2016/wordml/cid" xmlns:w16="http://schemas.microsoft.com/office/word/2018/wordml" xmlns:w16sdtdh="http://schemas.microsoft.com/office/word/2020/wordml/sdtdatahash" xmlns:w16se="http://schemas.microsoft.com/office/word/2015/wordml/symex" xmlns:wpg="http://schemas.microsoft.com/office/word/2010/wordprocessingGroup" xmlns:wpi="http://schemas.microsoft.com/office/word/2010/wordprocessingInk" xmlns:wne="http://schemas.microsoft.com/office/word/2006/wordml" xmlns:wps="http://schemas.microsoft.com/office/word/2010/wordprocessingShape" mc:Ignorable="w14 w15 w16se w16cid w16 w16cex w16sdtdh wp14">
+<w:document xmlns:wpc="http://schemas.microsoft.com/office/word/2010/wordprocessingCanvas" xmlns:cx="http://schemas.microsoft.com/office/drawing/2014/chartex" xmlns:cx1="http://schemas.microsoft.com/office/drawing/2015/9/8/chartex" xmlns:mc="http://schemas.openxmlformats.org/markup-compatibility/2006" xmlns:o="urn:schemas-microsoft-com:office:office" xmlns:r="http://schemas.openxmlformats.org/officeDocument/2006/relationships" xmlns:m="http://schemas.openxmlformats.org/officeDocument/2006/math" xmlns:v="urn:schemas-microsoft-com:vml" xmlns:wp14="http://schemas.microsoft.com/office/word/2010/wordprocessingDrawing" xmlns:wp="http://schemas.openxmlformats.org/drawingml/2006/wordprocessingDrawing" xmlns:w10="urn:schemas-microsoft-com:office:word" xmlns:w="http://schemas.openxmlformats.org/wordprocessingml/2006/main" xmlns:w14="http://schemas.microsoft.com/office/word/2010/wordml" xmlns:w15="http://schemas.microsoft.com/office/word/2012/wordml" xmlns:w16se="http://schemas.microsoft.com/office/word/2015/wordml/symex" xmlns:wpg="http://schemas.microsoft.com/office/word/2010/wordprocessingGroup" xmlns:wpi="http://schemas.microsoft.com/office/word/2010/wordprocessingInk" xmlns:wne="http://schemas.microsoft.com/office/word/2006/wordml" xmlns:wps="http://schemas.microsoft.com/office/word/2010/wordprocessingShape" mc:Ignorable="w14 w15 w16se wp14">
   <w:body>
     <w:p>
       <w:pPr>
@@ -521,8 +521,8 @@
                         <wps:cNvSpPr txBox="1"/>
                         <wps:spPr>
                           <a:xfrm>
-                            <a:off x="0" y="997015"/>
-                            <a:ext cx="628015" cy="718185"/>
+                            <a:off x="0" y="996819"/>
+                            <a:ext cx="617220" cy="718185"/>
                           </a:xfrm>
                           <a:prstGeom prst="rect">
                             <a:avLst/>
@@ -639,7 +639,7 @@
           </mc:Choice>
           <mc:Fallback>
             <w:pict>
-              <v:group w14:anchorId="770943A8" id="Group 11" o:spid="_x0000_s1026" style="width:269.35pt;height:208.25pt;mso-position-horizontal-relative:char;mso-position-vertical-relative:line" coordsize="34206,26446" o:gfxdata="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">
+              <v:group w14:anchorId="770943A8" id="Group 11" o:spid="_x0000_s1026" style="width:269.35pt;height:208.25pt;mso-position-horizontal-relative:char;mso-position-vertical-relative:line" coordsize="34206,26446" o:gfxdata="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">
                 <v:shapetype id="_x0000_t75" coordsize="21600,21600" o:spt="75" o:preferrelative="t" path="m@4@5l@4@11@9@11@9@5xe" filled="f" stroked="f">
                   <v:stroke joinstyle="miter"/>
                   <v:formulas>
@@ -692,7 +692,7 @@
                   </v:textbox>
                 </v:shape>
                 <v:rect id="Rectangle 59" o:spid="_x0000_s1030" style="position:absolute;left:1852;top:11276;width:1208;height:4675;visibility:visible;mso-wrap-style:square;v-text-anchor:middle" o:gfxdata="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" fillcolor="white [3212]" stroked="f" strokeweight="2pt"/>
-                <v:shape id="TextBox 6" o:spid="_x0000_s1031" type="#_x0000_t202" style="position:absolute;top:9970;width:6280;height:7182;visibility:visible;mso-wrap-style:none;v-text-anchor:top" o:gfxdata="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" filled="f" stroked="f">
+                <v:shape id="TextBox 6" o:spid="_x0000_s1031" type="#_x0000_t202" style="position:absolute;top:9968;width:6172;height:7182;visibility:visible;mso-wrap-style:none;v-text-anchor:top" o:gfxdata="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" filled="f" stroked="f">
                   <v:textbox style="layout-flow:vertical;mso-layout-flow-alt:bottom-to-top;mso-fit-shape-to-text:t">
                     <w:txbxContent>
                       <w:p>
@@ -994,7 +994,7 @@
           </mc:Choice>
           <mc:Fallback>
             <w:pict>
-              <v:group w14:anchorId="6851124E" id="Group 5" o:spid="_x0000_s1034" style="width:281.1pt;height:202.75pt;mso-position-horizontal-relative:char;mso-position-vertical-relative:line" coordorigin="-155" coordsize="32918,25475" o:gfxdata="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">
+              <v:group w14:anchorId="6851124E" id="Group 5" o:spid="_x0000_s1034" style="width:281.1pt;height:202.75pt;mso-position-horizontal-relative:char;mso-position-vertical-relative:line" coordorigin="-155" coordsize="32918,25475" o:gfxdata="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">
                 <v:shape id="Picture 32" o:spid="_x0000_s1035" type="#_x0000_t75" style="position:absolute;left:762;top:525;width:32000;height:23698;visibility:visible;mso-wrap-style:square" o:gfxdata="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">
                   <v:imagedata r:id="rId13" o:title=""/>
                   <v:path arrowok="t"/>
@@ -1900,11 +1900,21 @@
       <w:r>
         <w:t xml:space="preserve"> drop list choose ‘</w:t>
       </w:r>
-      <w:r>
-        <w:t>Targeted</w:t>
-      </w:r>
-      <w:r>
-        <w:t>’.</w:t>
+      <w:del w:id="0" w:author="nicksh" w:date="2021-10-28T16:04:00Z">
+        <w:r>
+          <w:delText>Targeted</w:delText>
+        </w:r>
+        <w:r>
+          <w:delText>’</w:delText>
+        </w:r>
+      </w:del>
+      <w:ins w:id="1" w:author="nicksh" w:date="2021-10-28T16:04:00Z">
+        <w:r>
+          <w:t>PRM</w:t>
+        </w:r>
+      </w:ins>
+      <w:r>
+        <w:t>.</w:t>
       </w:r>
     </w:p>
     <w:p>
@@ -2715,7 +2725,15 @@
         <w:t>If not, d</w:t>
       </w:r>
       <w:r>
-        <w:t>ouble-click the ‘TargetedMSMS_template.meth’ file</w:t>
+        <w:t>ouble-click the ‘</w:t>
+      </w:r>
+      <w:bookmarkStart w:id="2" w:name="_GoBack"/>
+      <w:r>
+        <w:t>Targeted</w:t>
+      </w:r>
+      <w:bookmarkEnd w:id="2"/>
+      <w:r>
+        <w:t>MSMS_template.meth’ file</w:t>
       </w:r>
       <w:r>
         <w:t xml:space="preserve"> provided with this tutorial</w:t>
@@ -6229,11 +6247,21 @@
       <w:r>
         <w:t xml:space="preserve"> drop list choose ‘</w:t>
       </w:r>
-      <w:r>
-        <w:t>Targeted</w:t>
-      </w:r>
-      <w:r>
-        <w:t>’.</w:t>
+      <w:del w:id="3" w:author="nicksh" w:date="2021-10-28T16:04:00Z">
+        <w:r>
+          <w:delText>Targeted</w:delText>
+        </w:r>
+        <w:r>
+          <w:delText>’</w:delText>
+        </w:r>
+      </w:del>
+      <w:ins w:id="4" w:author="nicksh" w:date="2021-10-28T16:04:00Z">
+        <w:r>
+          <w:t>PRM</w:t>
+        </w:r>
+      </w:ins>
+      <w:r>
+        <w:t>.</w:t>
       </w:r>
     </w:p>
     <w:p>
@@ -7994,7 +8022,7 @@
 </file>
 
 <file path=word/endnotes.xml><?xml version="1.0" encoding="utf-8"?>
-<w:endnotes xmlns:wpc="http://schemas.microsoft.com/office/word/2010/wordprocessingCanvas" xmlns:cx="http://schemas.microsoft.com/office/drawing/2014/chartex" xmlns:cx1="http://schemas.microsoft.com/office/drawing/2015/9/8/chartex" xmlns:cx2="http://schemas.microsoft.com/office/drawing/2015/10/21/chartex" xmlns:cx3="http://schemas.microsoft.com/office/drawing/2016/5/9/chartex" xmlns:cx4="http://schemas.microsoft.com/office/drawing/2016/5/10/chartex" xmlns:cx5="http://schemas.microsoft.com/office/drawing/2016/5/11/chartex" xmlns:cx6="http://schemas.microsoft.com/office/drawing/2016/5/12/chartex" xmlns:cx7="http://schemas.microsoft.com/office/drawing/2016/5/13/chartex" xmlns:cx8="http://schemas.microsoft.com/office/drawing/2016/5/14/chartex" xmlns:mc="http://schemas.openxmlformats.org/markup-compatibility/2006" xmlns:aink="http://schemas.microsoft.com/office/drawing/2016/ink" xmlns:am3d="http://schemas.microsoft.com/office/drawing/2017/model3d" xmlns:o="urn:schemas-microsoft-com:office:office" xmlns:r="http://schemas.openxmlformats.org/officeDocument/2006/relationships" xmlns:m="http://schemas.openxmlformats.org/officeDocument/2006/math" xmlns:v="urn:schemas-microsoft-com:vml" xmlns:wp14="http://schemas.microsoft.com/office/word/2010/wordprocessingDrawing" xmlns:wp="http://schemas.openxmlformats.org/drawingml/2006/wordprocessingDrawing" xmlns:w10="urn:schemas-microsoft-com:office:word" xmlns:w="http://schemas.openxmlformats.org/wordprocessingml/2006/main" xmlns:w14="http://schemas.microsoft.com/office/word/2010/wordml" xmlns:w15="http://schemas.microsoft.com/office/word/2012/wordml" xmlns:w16cex="http://schemas.microsoft.com/office/word/2018/wordml/cex" xmlns:w16cid="http://schemas.microsoft.com/office/word/2016/wordml/cid" xmlns:w16="http://schemas.microsoft.com/office/word/2018/wordml" xmlns:w16sdtdh="http://schemas.microsoft.com/office/word/2020/wordml/sdtdatahash" xmlns:w16se="http://schemas.microsoft.com/office/word/2015/wordml/symex" xmlns:wpg="http://schemas.microsoft.com/office/word/2010/wordprocessingGroup" xmlns:wpi="http://schemas.microsoft.com/office/word/2010/wordprocessingInk" xmlns:wne="http://schemas.microsoft.com/office/word/2006/wordml" xmlns:wps="http://schemas.microsoft.com/office/word/2010/wordprocessingShape" mc:Ignorable="w14 w15 w16se w16cid w16 w16cex w16sdtdh wp14">
+<w:endnotes xmlns:wpc="http://schemas.microsoft.com/office/word/2010/wordprocessingCanvas" xmlns:cx="http://schemas.microsoft.com/office/drawing/2014/chartex" xmlns:cx1="http://schemas.microsoft.com/office/drawing/2015/9/8/chartex" xmlns:mc="http://schemas.openxmlformats.org/markup-compatibility/2006" xmlns:o="urn:schemas-microsoft-com:office:office" xmlns:r="http://schemas.openxmlformats.org/officeDocument/2006/relationships" xmlns:m="http://schemas.openxmlformats.org/officeDocument/2006/math" xmlns:v="urn:schemas-microsoft-com:vml" xmlns:wp14="http://schemas.microsoft.com/office/word/2010/wordprocessingDrawing" xmlns:wp="http://schemas.openxmlformats.org/drawingml/2006/wordprocessingDrawing" xmlns:w10="urn:schemas-microsoft-com:office:word" xmlns:w="http://schemas.openxmlformats.org/wordprocessingml/2006/main" xmlns:w14="http://schemas.microsoft.com/office/word/2010/wordml" xmlns:w15="http://schemas.microsoft.com/office/word/2012/wordml" xmlns:w16se="http://schemas.microsoft.com/office/word/2015/wordml/symex" xmlns:wpg="http://schemas.microsoft.com/office/word/2010/wordprocessingGroup" xmlns:wpi="http://schemas.microsoft.com/office/word/2010/wordprocessingInk" xmlns:wne="http://schemas.microsoft.com/office/word/2006/wordml" xmlns:wps="http://schemas.microsoft.com/office/word/2010/wordprocessingShape" mc:Ignorable="w14 w15 w16se wp14">
   <w:endnote w:type="separator" w:id="-1">
     <w:p>
       <w:pPr>
@@ -8019,7 +8047,7 @@
 </file>
 
 <file path=word/footer1.xml><?xml version="1.0" encoding="utf-8"?>
-<w:ftr xmlns:wpc="http://schemas.microsoft.com/office/word/2010/wordprocessingCanvas" xmlns:cx="http://schemas.microsoft.com/office/drawing/2014/chartex" xmlns:cx1="http://schemas.microsoft.com/office/drawing/2015/9/8/chartex" xmlns:cx2="http://schemas.microsoft.com/office/drawing/2015/10/21/chartex" xmlns:cx3="http://schemas.microsoft.com/office/drawing/2016/5/9/chartex" xmlns:cx4="http://schemas.microsoft.com/office/drawing/2016/5/10/chartex" xmlns:cx5="http://schemas.microsoft.com/office/drawing/2016/5/11/chartex" xmlns:cx6="http://schemas.microsoft.com/office/drawing/2016/5/12/chartex" xmlns:cx7="http://schemas.microsoft.com/office/drawing/2016/5/13/chartex" xmlns:cx8="http://schemas.microsoft.com/office/drawing/2016/5/14/chartex" xmlns:mc="http://schemas.openxmlformats.org/markup-compatibility/2006" xmlns:aink="http://schemas.microsoft.com/office/drawing/2016/ink" xmlns:am3d="http://schemas.microsoft.com/office/drawing/2017/model3d" xmlns:o="urn:schemas-microsoft-com:office:office" xmlns:r="http://schemas.openxmlformats.org/officeDocument/2006/relationships" xmlns:m="http://schemas.openxmlformats.org/officeDocument/2006/math" xmlns:v="urn:schemas-microsoft-com:vml" xmlns:wp14="http://schemas.microsoft.com/office/word/2010/wordprocessingDrawing" xmlns:wp="http://schemas.openxmlformats.org/drawingml/2006/wordprocessingDrawing" xmlns:w10="urn:schemas-microsoft-com:office:word" xmlns:w="http://schemas.openxmlformats.org/wordprocessingml/2006/main" xmlns:w14="http://schemas.microsoft.com/office/word/2010/wordml" xmlns:w15="http://schemas.microsoft.com/office/word/2012/wordml" xmlns:w16cex="http://schemas.microsoft.com/office/word/2018/wordml/cex" xmlns:w16cid="http://schemas.microsoft.com/office/word/2016/wordml/cid" xmlns:w16="http://schemas.microsoft.com/office/word/2018/wordml" xmlns:w16sdtdh="http://schemas.microsoft.com/office/word/2020/wordml/sdtdatahash" xmlns:w16se="http://schemas.microsoft.com/office/word/2015/wordml/symex" xmlns:wpg="http://schemas.microsoft.com/office/word/2010/wordprocessingGroup" xmlns:wpi="http://schemas.microsoft.com/office/word/2010/wordprocessingInk" xmlns:wne="http://schemas.microsoft.com/office/word/2006/wordml" xmlns:wps="http://schemas.microsoft.com/office/word/2010/wordprocessingShape" mc:Ignorable="w14 w15 w16se w16cid w16 w16cex w16sdtdh wp14">
+<w:ftr xmlns:wpc="http://schemas.microsoft.com/office/word/2010/wordprocessingCanvas" xmlns:cx="http://schemas.microsoft.com/office/drawing/2014/chartex" xmlns:cx1="http://schemas.microsoft.com/office/drawing/2015/9/8/chartex" xmlns:mc="http://schemas.openxmlformats.org/markup-compatibility/2006" xmlns:o="urn:schemas-microsoft-com:office:office" xmlns:r="http://schemas.openxmlformats.org/officeDocument/2006/relationships" xmlns:m="http://schemas.openxmlformats.org/officeDocument/2006/math" xmlns:v="urn:schemas-microsoft-com:vml" xmlns:wp14="http://schemas.microsoft.com/office/word/2010/wordprocessingDrawing" xmlns:wp="http://schemas.openxmlformats.org/drawingml/2006/wordprocessingDrawing" xmlns:w10="urn:schemas-microsoft-com:office:word" xmlns:w="http://schemas.openxmlformats.org/wordprocessingml/2006/main" xmlns:w14="http://schemas.microsoft.com/office/word/2010/wordml" xmlns:w15="http://schemas.microsoft.com/office/word/2012/wordml" xmlns:w16se="http://schemas.microsoft.com/office/word/2015/wordml/symex" xmlns:wpg="http://schemas.microsoft.com/office/word/2010/wordprocessingGroup" xmlns:wpi="http://schemas.microsoft.com/office/word/2010/wordprocessingInk" xmlns:wne="http://schemas.microsoft.com/office/word/2006/wordml" xmlns:wps="http://schemas.microsoft.com/office/word/2010/wordprocessingShape" mc:Ignorable="w14 w15 w16se wp14">
   <w:p>
     <w:pPr>
       <w:pStyle w:val="Footer"/>
@@ -8038,7 +8066,7 @@
       <w:rPr>
         <w:noProof/>
       </w:rPr>
-      <w:t>1</w:t>
+      <w:t>11</w:t>
     </w:r>
     <w:r>
       <w:fldChar w:fldCharType="end"/>
@@ -8053,7 +8081,7 @@
 </file>
 
 <file path=word/footnotes.xml><?xml version="1.0" encoding="utf-8"?>
-<w:footnotes xmlns:wpc="http://schemas.microsoft.com/office/word/2010/wordprocessingCanvas" xmlns:cx="http://schemas.microsoft.com/office/drawing/2014/chartex" xmlns:cx1="http://schemas.microsoft.com/office/drawing/2015/9/8/chartex" xmlns:cx2="http://schemas.microsoft.com/office/drawing/2015/10/21/chartex" xmlns:cx3="http://schemas.microsoft.com/office/drawing/2016/5/9/chartex" xmlns:cx4="http://schemas.microsoft.com/office/drawing/2016/5/10/chartex" xmlns:cx5="http://schemas.microsoft.com/office/drawing/2016/5/11/chartex" xmlns:cx6="http://schemas.microsoft.com/office/drawing/2016/5/12/chartex" xmlns:cx7="http://schemas.microsoft.com/office/drawing/2016/5/13/chartex" xmlns:cx8="http://schemas.microsoft.com/office/drawing/2016/5/14/chartex" xmlns:mc="http://schemas.openxmlformats.org/markup-compatibility/2006" xmlns:aink="http://schemas.microsoft.com/office/drawing/2016/ink" xmlns:am3d="http://schemas.microsoft.com/office/drawing/2017/model3d" xmlns:o="urn:schemas-microsoft-com:office:office" xmlns:r="http://schemas.openxmlformats.org/officeDocument/2006/relationships" xmlns:m="http://schemas.openxmlformats.org/officeDocument/2006/math" xmlns:v="urn:schemas-microsoft-com:vml" xmlns:wp14="http://schemas.microsoft.com/office/word/2010/wordprocessingDrawing" xmlns:wp="http://schemas.openxmlformats.org/drawingml/2006/wordprocessingDrawing" xmlns:w10="urn:schemas-microsoft-com:office:word" xmlns:w="http://schemas.openxmlformats.org/wordprocessingml/2006/main" xmlns:w14="http://schemas.microsoft.com/office/word/2010/wordml" xmlns:w15="http://schemas.microsoft.com/office/word/2012/wordml" xmlns:w16cex="http://schemas.microsoft.com/office/word/2018/wordml/cex" xmlns:w16cid="http://schemas.microsoft.com/office/word/2016/wordml/cid" xmlns:w16="http://schemas.microsoft.com/office/word/2018/wordml" xmlns:w16sdtdh="http://schemas.microsoft.com/office/word/2020/wordml/sdtdatahash" xmlns:w16se="http://schemas.microsoft.com/office/word/2015/wordml/symex" xmlns:wpg="http://schemas.microsoft.com/office/word/2010/wordprocessingGroup" xmlns:wpi="http://schemas.microsoft.com/office/word/2010/wordprocessingInk" xmlns:wne="http://schemas.microsoft.com/office/word/2006/wordml" xmlns:wps="http://schemas.microsoft.com/office/word/2010/wordprocessingShape" mc:Ignorable="w14 w15 w16se w16cid w16 w16cex w16sdtdh wp14">
+<w:footnotes xmlns:wpc="http://schemas.microsoft.com/office/word/2010/wordprocessingCanvas" xmlns:cx="http://schemas.microsoft.com/office/drawing/2014/chartex" xmlns:cx1="http://schemas.microsoft.com/office/drawing/2015/9/8/chartex" xmlns:mc="http://schemas.openxmlformats.org/markup-compatibility/2006" xmlns:o="urn:schemas-microsoft-com:office:office" xmlns:r="http://schemas.openxmlformats.org/officeDocument/2006/relationships" xmlns:m="http://schemas.openxmlformats.org/officeDocument/2006/math" xmlns:v="urn:schemas-microsoft-com:vml" xmlns:wp14="http://schemas.microsoft.com/office/word/2010/wordprocessingDrawing" xmlns:wp="http://schemas.openxmlformats.org/drawingml/2006/wordprocessingDrawing" xmlns:w10="urn:schemas-microsoft-com:office:word" xmlns:w="http://schemas.openxmlformats.org/wordprocessingml/2006/main" xmlns:w14="http://schemas.microsoft.com/office/word/2010/wordml" xmlns:w15="http://schemas.microsoft.com/office/word/2012/wordml" xmlns:w16se="http://schemas.microsoft.com/office/word/2015/wordml/symex" xmlns:wpg="http://schemas.microsoft.com/office/word/2010/wordprocessingGroup" xmlns:wpi="http://schemas.microsoft.com/office/word/2010/wordprocessingInk" xmlns:wne="http://schemas.microsoft.com/office/word/2006/wordml" xmlns:wps="http://schemas.microsoft.com/office/word/2010/wordprocessingShape" mc:Ignorable="w14 w15 w16se wp14">
   <w:footnote w:type="separator" w:id="-1">
     <w:p>
       <w:pPr>
@@ -8078,7 +8106,7 @@
 </file>
 
 <file path=word/numbering.xml><?xml version="1.0" encoding="utf-8"?>
-<w:numbering xmlns:wpc="http://schemas.microsoft.com/office/word/2010/wordprocessingCanvas" xmlns:cx="http://schemas.microsoft.com/office/drawing/2014/chartex" xmlns:cx1="http://schemas.microsoft.com/office/drawing/2015/9/8/chartex" xmlns:cx2="http://schemas.microsoft.com/office/drawing/2015/10/21/chartex" xmlns:cx3="http://schemas.microsoft.com/office/drawing/2016/5/9/chartex" xmlns:cx4="http://schemas.microsoft.com/office/drawing/2016/5/10/chartex" xmlns:cx5="http://schemas.microsoft.com/office/drawing/2016/5/11/chartex" xmlns:cx6="http://schemas.microsoft.com/office/drawing/2016/5/12/chartex" xmlns:cx7="http://schemas.microsoft.com/office/drawing/2016/5/13/chartex" xmlns:cx8="http://schemas.microsoft.com/office/drawing/2016/5/14/chartex" xmlns:mc="http://schemas.openxmlformats.org/markup-compatibility/2006" xmlns:aink="http://schemas.microsoft.com/office/drawing/2016/ink" xmlns:am3d="http://schemas.microsoft.com/office/drawing/2017/model3d" xmlns:o="urn:schemas-microsoft-com:office:office" xmlns:r="http://schemas.openxmlformats.org/officeDocument/2006/relationships" xmlns:m="http://schemas.openxmlformats.org/officeDocument/2006/math" xmlns:v="urn:schemas-microsoft-com:vml" xmlns:wp14="http://schemas.microsoft.com/office/word/2010/wordprocessingDrawing" xmlns:wp="http://schemas.openxmlformats.org/drawingml/2006/wordprocessingDrawing" xmlns:w10="urn:schemas-microsoft-com:office:word" xmlns:w="http://schemas.openxmlformats.org/wordprocessingml/2006/main" xmlns:w14="http://schemas.microsoft.com/office/word/2010/wordml" xmlns:w15="http://schemas.microsoft.com/office/word/2012/wordml" xmlns:w16cex="http://schemas.microsoft.com/office/word/2018/wordml/cex" xmlns:w16cid="http://schemas.microsoft.com/office/word/2016/wordml/cid" xmlns:w16="http://schemas.microsoft.com/office/word/2018/wordml" xmlns:w16sdtdh="http://schemas.microsoft.com/office/word/2020/wordml/sdtdatahash" xmlns:w16se="http://schemas.microsoft.com/office/word/2015/wordml/symex" xmlns:wpg="http://schemas.microsoft.com/office/word/2010/wordprocessingGroup" xmlns:wpi="http://schemas.microsoft.com/office/word/2010/wordprocessingInk" xmlns:wne="http://schemas.microsoft.com/office/word/2006/wordml" xmlns:wps="http://schemas.microsoft.com/office/word/2010/wordprocessingShape" mc:Ignorable="w14 w15 w16se w16cid w16 w16cex w16sdtdh wp14">
+<w:numbering xmlns:wpc="http://schemas.microsoft.com/office/word/2010/wordprocessingCanvas" xmlns:cx="http://schemas.microsoft.com/office/drawing/2014/chartex" xmlns:cx1="http://schemas.microsoft.com/office/drawing/2015/9/8/chartex" xmlns:mc="http://schemas.openxmlformats.org/markup-compatibility/2006" xmlns:o="urn:schemas-microsoft-com:office:office" xmlns:r="http://schemas.openxmlformats.org/officeDocument/2006/relationships" xmlns:m="http://schemas.openxmlformats.org/officeDocument/2006/math" xmlns:v="urn:schemas-microsoft-com:vml" xmlns:wp14="http://schemas.microsoft.com/office/word/2010/wordprocessingDrawing" xmlns:wp="http://schemas.openxmlformats.org/drawingml/2006/wordprocessingDrawing" xmlns:w10="urn:schemas-microsoft-com:office:word" xmlns:w="http://schemas.openxmlformats.org/wordprocessingml/2006/main" xmlns:w14="http://schemas.microsoft.com/office/word/2010/wordml" xmlns:w15="http://schemas.microsoft.com/office/word/2012/wordml" xmlns:w16se="http://schemas.microsoft.com/office/word/2015/wordml/symex" xmlns:wpg="http://schemas.microsoft.com/office/word/2010/wordprocessingGroup" xmlns:wpi="http://schemas.microsoft.com/office/word/2010/wordprocessingInk" xmlns:wne="http://schemas.microsoft.com/office/word/2006/wordml" xmlns:wps="http://schemas.microsoft.com/office/word/2010/wordprocessingShape" mc:Ignorable="w14 w15 w16se wp14">
   <w:abstractNum w:abstractNumId="0" w15:restartNumberingAfterBreak="0">
     <w:nsid w:val="05B81922"/>
     <w:multiLevelType w:val="hybridMultilevel"/>
@@ -13303,8 +13331,16 @@
 </w:numbering>
 </file>
 
+<file path=word/people.xml><?xml version="1.0" encoding="utf-8"?>
+<w15:people xmlns:wpc="http://schemas.microsoft.com/office/word/2010/wordprocessingCanvas" xmlns:cx="http://schemas.microsoft.com/office/drawing/2014/chartex" xmlns:cx1="http://schemas.microsoft.com/office/drawing/2015/9/8/chartex" xmlns:mc="http://schemas.openxmlformats.org/markup-compatibility/2006" xmlns:o="urn:schemas-microsoft-com:office:office" xmlns:r="http://schemas.openxmlformats.org/officeDocument/2006/relationships" xmlns:m="http://schemas.openxmlformats.org/officeDocument/2006/math" xmlns:v="urn:schemas-microsoft-com:vml" xmlns:wp14="http://schemas.microsoft.com/office/word/2010/wordprocessingDrawing" xmlns:wp="http://schemas.openxmlformats.org/drawingml/2006/wordprocessingDrawing" xmlns:w10="urn:schemas-microsoft-com:office:word" xmlns:w="http://schemas.openxmlformats.org/wordprocessingml/2006/main" xmlns:w14="http://schemas.microsoft.com/office/word/2010/wordml" xmlns:w15="http://schemas.microsoft.com/office/word/2012/wordml" xmlns:w16se="http://schemas.microsoft.com/office/word/2015/wordml/symex" xmlns:wpg="http://schemas.microsoft.com/office/word/2010/wordprocessingGroup" xmlns:wpi="http://schemas.microsoft.com/office/word/2010/wordprocessingInk" xmlns:wne="http://schemas.microsoft.com/office/word/2006/wordml" xmlns:wps="http://schemas.microsoft.com/office/word/2010/wordprocessingShape" mc:Ignorable="w14 w15 w16se wp14">
+  <w15:person w15:author="nicksh">
+    <w15:presenceInfo w15:providerId="None" w15:userId="nicksh"/>
+  </w15:person>
+</w15:people>
+</file>
+
 <file path=word/styles.xml><?xml version="1.0" encoding="utf-8"?>
-<w:styles xmlns:mc="http://schemas.openxmlformats.org/markup-compatibility/2006" xmlns:r="http://schemas.openxmlformats.org/officeDocument/2006/relationships" xmlns:w="http://schemas.openxmlformats.org/wordprocessingml/2006/main" xmlns:w14="http://schemas.microsoft.com/office/word/2010/wordml" xmlns:w15="http://schemas.microsoft.com/office/word/2012/wordml" xmlns:w16cex="http://schemas.microsoft.com/office/word/2018/wordml/cex" xmlns:w16cid="http://schemas.microsoft.com/office/word/2016/wordml/cid" xmlns:w16="http://schemas.microsoft.com/office/word/2018/wordml" xmlns:w16sdtdh="http://schemas.microsoft.com/office/word/2020/wordml/sdtdatahash" xmlns:w16se="http://schemas.microsoft.com/office/word/2015/wordml/symex" mc:Ignorable="w14 w15 w16se w16cid w16 w16cex w16sdtdh">
+<w:styles xmlns:mc="http://schemas.openxmlformats.org/markup-compatibility/2006" xmlns:r="http://schemas.openxmlformats.org/officeDocument/2006/relationships" xmlns:w="http://schemas.openxmlformats.org/wordprocessingml/2006/main" xmlns:w14="http://schemas.microsoft.com/office/word/2010/wordml" xmlns:w15="http://schemas.microsoft.com/office/word/2012/wordml" xmlns:w16se="http://schemas.microsoft.com/office/word/2015/wordml/symex" mc:Ignorable="w14 w15 w16se">
   <w:docDefaults>
     <w:rPrDefault>
       <w:rPr>
@@ -13314,7 +13350,7 @@
     </w:rPrDefault>
     <w:pPrDefault/>
   </w:docDefaults>
-  <w:latentStyles w:defLockedState="0" w:defUIPriority="0" w:defSemiHidden="0" w:defUnhideWhenUsed="0" w:defQFormat="0" w:count="376">
+  <w:latentStyles w:defLockedState="0" w:defUIPriority="0" w:defSemiHidden="0" w:defUnhideWhenUsed="0" w:defQFormat="0" w:count="371">
     <w:lsdException w:name="Normal" w:locked="1" w:qFormat="1"/>
     <w:lsdException w:name="heading 1" w:locked="1" w:qFormat="1"/>
     <w:lsdException w:name="heading 2" w:locked="1" w:qFormat="1"/>
@@ -13414,6 +13450,7 @@
     <w:lsdException w:name="HTML Sample" w:semiHidden="1" w:unhideWhenUsed="1"/>
     <w:lsdException w:name="HTML Typewriter" w:semiHidden="1" w:unhideWhenUsed="1"/>
     <w:lsdException w:name="HTML Variable" w:semiHidden="1" w:unhideWhenUsed="1"/>
+    <w:lsdException w:name="Normal Table" w:semiHidden="1" w:unhideWhenUsed="1"/>
     <w:lsdException w:name="annotation subject" w:semiHidden="1" w:unhideWhenUsed="1"/>
     <w:lsdException w:name="No List" w:semiHidden="1" w:unhideWhenUsed="1"/>
     <w:lsdException w:name="Outline List 1" w:semiHidden="1" w:unhideWhenUsed="1"/>
@@ -13456,8 +13493,11 @@
     <w:lsdException w:name="Table Contemporary" w:semiHidden="1" w:unhideWhenUsed="1"/>
     <w:lsdException w:name="Table Elegant" w:semiHidden="1" w:unhideWhenUsed="1"/>
     <w:lsdException w:name="Table Professional" w:semiHidden="1" w:unhideWhenUsed="1"/>
+    <w:lsdException w:name="Table Subtle 1" w:semiHidden="1" w:unhideWhenUsed="1"/>
     <w:lsdException w:name="Table Subtle 2" w:semiHidden="1" w:unhideWhenUsed="1"/>
     <w:lsdException w:name="Table Web 1" w:semiHidden="1" w:unhideWhenUsed="1"/>
+    <w:lsdException w:name="Table Web 2" w:semiHidden="1" w:unhideWhenUsed="1"/>
+    <w:lsdException w:name="Table Web 3" w:semiHidden="1" w:unhideWhenUsed="1"/>
     <w:lsdException w:name="Balloon Text" w:semiHidden="1" w:unhideWhenUsed="1"/>
     <w:lsdException w:name="Table Grid" w:locked="1"/>
     <w:lsdException w:name="Table Theme" w:semiHidden="1" w:unhideWhenUsed="1"/>
@@ -13676,11 +13716,6 @@
     <w:lsdException w:name="List Table 5 Dark Accent 6" w:uiPriority="50"/>
     <w:lsdException w:name="List Table 6 Colorful Accent 6" w:uiPriority="51"/>
     <w:lsdException w:name="List Table 7 Colorful Accent 6" w:uiPriority="52"/>
-    <w:lsdException w:name="Mention" w:semiHidden="1" w:uiPriority="99" w:unhideWhenUsed="1"/>
-    <w:lsdException w:name="Smart Hyperlink" w:semiHidden="1" w:uiPriority="99" w:unhideWhenUsed="1"/>
-    <w:lsdException w:name="Hashtag" w:semiHidden="1" w:uiPriority="99" w:unhideWhenUsed="1"/>
-    <w:lsdException w:name="Unresolved Mention" w:semiHidden="1" w:uiPriority="99" w:unhideWhenUsed="1"/>
-    <w:lsdException w:name="Smart Link" w:semiHidden="1" w:uiPriority="99" w:unhideWhenUsed="1"/>
   </w:latentStyles>
   <w:style w:type="paragraph" w:default="1" w:styleId="Normal">
     <w:name w:val="Normal"/>
@@ -14385,7 +14420,7 @@
 </file>
 
 <file path=customXml/itemProps1.xml><?xml version="1.0" encoding="utf-8"?>
-<ds:datastoreItem xmlns:ds="http://schemas.openxmlformats.org/officeDocument/2006/customXml" ds:itemID="{5EBBD159-C9E0-4964-9908-D14DBDE797E7}">
+<ds:datastoreItem xmlns:ds="http://schemas.openxmlformats.org/officeDocument/2006/customXml" ds:itemID="{8D8FDB88-A33D-40A4-8E8B-0492501F2769}">
   <ds:schemaRefs>
     <ds:schemaRef ds:uri="http://schemas.openxmlformats.org/officeDocument/2006/bibliography"/>
   </ds:schemaRefs>

</xml_diff>

<commit_message>
Hide "Targeted" from the list of available Full Scan Acquisition Methods, unless it is the currently chosen option. (#1821)
Hide "Targeted" from the list of available Full Scan Acquisition Methods, unless it is the currently chosen option.
Make it so that Targeted displays as "Targeted (obsolete)".
Change TargetedMsmsTutorialTest to use "PRM" instead of "Targeted".
Update text of Skyline PRM.docx to use "PRM" instead of "Targeted" (screenshots not updated)
</commit_message>
<xml_diff>
--- a/pwiz_tools/Skyline/Documentation/Tutorials/Skyline PRM.docx
+++ b/pwiz_tools/Skyline/Documentation/Tutorials/Skyline PRM.docx
@@ -1,6 +1,6 @@
 
 <file path=word/document.xml><?xml version="1.0" encoding="utf-8"?>
-<w:document xmlns:wpc="http://schemas.microsoft.com/office/word/2010/wordprocessingCanvas" xmlns:cx="http://schemas.microsoft.com/office/drawing/2014/chartex" xmlns:cx1="http://schemas.microsoft.com/office/drawing/2015/9/8/chartex" xmlns:cx2="http://schemas.microsoft.com/office/drawing/2015/10/21/chartex" xmlns:cx3="http://schemas.microsoft.com/office/drawing/2016/5/9/chartex" xmlns:cx4="http://schemas.microsoft.com/office/drawing/2016/5/10/chartex" xmlns:cx5="http://schemas.microsoft.com/office/drawing/2016/5/11/chartex" xmlns:cx6="http://schemas.microsoft.com/office/drawing/2016/5/12/chartex" xmlns:cx7="http://schemas.microsoft.com/office/drawing/2016/5/13/chartex" xmlns:cx8="http://schemas.microsoft.com/office/drawing/2016/5/14/chartex" xmlns:mc="http://schemas.openxmlformats.org/markup-compatibility/2006" xmlns:aink="http://schemas.microsoft.com/office/drawing/2016/ink" xmlns:am3d="http://schemas.microsoft.com/office/drawing/2017/model3d" xmlns:o="urn:schemas-microsoft-com:office:office" xmlns:r="http://schemas.openxmlformats.org/officeDocument/2006/relationships" xmlns:m="http://schemas.openxmlformats.org/officeDocument/2006/math" xmlns:v="urn:schemas-microsoft-com:vml" xmlns:wp14="http://schemas.microsoft.com/office/word/2010/wordprocessingDrawing" xmlns:wp="http://schemas.openxmlformats.org/drawingml/2006/wordprocessingDrawing" xmlns:w10="urn:schemas-microsoft-com:office:word" xmlns:w="http://schemas.openxmlformats.org/wordprocessingml/2006/main" xmlns:w14="http://schemas.microsoft.com/office/word/2010/wordml" xmlns:w15="http://schemas.microsoft.com/office/word/2012/wordml" xmlns:w16cex="http://schemas.microsoft.com/office/word/2018/wordml/cex" xmlns:w16cid="http://schemas.microsoft.com/office/word/2016/wordml/cid" xmlns:w16="http://schemas.microsoft.com/office/word/2018/wordml" xmlns:w16sdtdh="http://schemas.microsoft.com/office/word/2020/wordml/sdtdatahash" xmlns:w16se="http://schemas.microsoft.com/office/word/2015/wordml/symex" xmlns:wpg="http://schemas.microsoft.com/office/word/2010/wordprocessingGroup" xmlns:wpi="http://schemas.microsoft.com/office/word/2010/wordprocessingInk" xmlns:wne="http://schemas.microsoft.com/office/word/2006/wordml" xmlns:wps="http://schemas.microsoft.com/office/word/2010/wordprocessingShape" mc:Ignorable="w14 w15 w16se w16cid w16 w16cex w16sdtdh wp14">
+<w:document xmlns:wpc="http://schemas.microsoft.com/office/word/2010/wordprocessingCanvas" xmlns:cx="http://schemas.microsoft.com/office/drawing/2014/chartex" xmlns:cx1="http://schemas.microsoft.com/office/drawing/2015/9/8/chartex" xmlns:mc="http://schemas.openxmlformats.org/markup-compatibility/2006" xmlns:o="urn:schemas-microsoft-com:office:office" xmlns:r="http://schemas.openxmlformats.org/officeDocument/2006/relationships" xmlns:m="http://schemas.openxmlformats.org/officeDocument/2006/math" xmlns:v="urn:schemas-microsoft-com:vml" xmlns:wp14="http://schemas.microsoft.com/office/word/2010/wordprocessingDrawing" xmlns:wp="http://schemas.openxmlformats.org/drawingml/2006/wordprocessingDrawing" xmlns:w10="urn:schemas-microsoft-com:office:word" xmlns:w="http://schemas.openxmlformats.org/wordprocessingml/2006/main" xmlns:w14="http://schemas.microsoft.com/office/word/2010/wordml" xmlns:w15="http://schemas.microsoft.com/office/word/2012/wordml" xmlns:w16se="http://schemas.microsoft.com/office/word/2015/wordml/symex" xmlns:wpg="http://schemas.microsoft.com/office/word/2010/wordprocessingGroup" xmlns:wpi="http://schemas.microsoft.com/office/word/2010/wordprocessingInk" xmlns:wne="http://schemas.microsoft.com/office/word/2006/wordml" xmlns:wps="http://schemas.microsoft.com/office/word/2010/wordprocessingShape" mc:Ignorable="w14 w15 w16se wp14">
   <w:body>
     <w:p>
       <w:pPr>
@@ -521,8 +521,8 @@
                         <wps:cNvSpPr txBox="1"/>
                         <wps:spPr>
                           <a:xfrm>
-                            <a:off x="0" y="997015"/>
-                            <a:ext cx="628015" cy="718185"/>
+                            <a:off x="0" y="996819"/>
+                            <a:ext cx="617220" cy="718185"/>
                           </a:xfrm>
                           <a:prstGeom prst="rect">
                             <a:avLst/>
@@ -639,7 +639,7 @@
           </mc:Choice>
           <mc:Fallback>
             <w:pict>
-              <v:group w14:anchorId="770943A8" id="Group 11" o:spid="_x0000_s1026" style="width:269.35pt;height:208.25pt;mso-position-horizontal-relative:char;mso-position-vertical-relative:line" coordsize="34206,26446" o:gfxdata="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">
+              <v:group w14:anchorId="770943A8" id="Group 11" o:spid="_x0000_s1026" style="width:269.35pt;height:208.25pt;mso-position-horizontal-relative:char;mso-position-vertical-relative:line" coordsize="34206,26446" o:gfxdata="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